<commit_message>
completed Theoretical Question 3
</commit_message>
<xml_diff>
--- a/Assignment_2/Question_3_Theoretical.docx
+++ b/Assignment_2/Question_3_Theoretical.docx
@@ -325,14 +325,41 @@
         <w:rPr>
           <w:rFonts w:eastAsiaTheme="minorEastAsia"/>
         </w:rPr>
-        <w:t>Here the features are the words in the email and so the probability should be calculated of the each distinct word in the emails. After training the data set buy counting number of times each word appears in the email we can build the classifier and then test it on the email.</w:t>
-      </w:r>
-    </w:p>
-    <w:p>
-      <w:pPr>
-        <w:pStyle w:val="ListParagraph"/>
-        <w:ind w:left="1080"/>
-      </w:pPr>
+        <w:t>Here the features are the words in the email and so the probability should be calculated of the each distinct word in the emails. After training the data set by counting number of times each word appears in the email we can build the classifier and then test it on the email</w:t>
+      </w:r>
+      <w:r>
+        <w:rPr>
+          <w:rFonts w:eastAsiaTheme="minorEastAsia"/>
+        </w:rPr>
+        <w:t>.</w:t>
+      </w:r>
+      <w:r>
+        <w:t xml:space="preserve"> </w:t>
+      </w:r>
+      <w:r>
+        <w:t xml:space="preserve">Finally </w:t>
+      </w:r>
+      <w:r>
+        <w:t xml:space="preserve">for classification into Spam and No spam it would be needed to compare the computed probability </w:t>
+      </w:r>
+      <w:r>
+        <w:t xml:space="preserve">with a threshold value. This threshold value would </w:t>
+      </w:r>
+      <w:r>
+        <w:t xml:space="preserve">determine the efficiency of the classification </w:t>
+      </w:r>
+      <w:r>
+        <w:t xml:space="preserve">which depends on “false positives” which would be spams </w:t>
+      </w:r>
+      <w:r>
+        <w:t xml:space="preserve">wrongly classified as “non-spam” </w:t>
+      </w:r>
+      <w:r>
+        <w:t xml:space="preserve">while true-positives would be spam emails correctly classified as </w:t>
+      </w:r>
+      <w:r>
+        <w:t>Spam.</w:t>
+      </w:r>
     </w:p>
     <w:p>
       <w:pPr>
@@ -345,6 +372,45 @@
       <w:r>
         <w:t xml:space="preserve">The dataset should consider all the emails while training the dataset and not only with those specific keywords. There should be a text column that contains the entire message in the email and another label column that contains the outcomes of emails as spam or legitimate while training the dataset. </w:t>
       </w:r>
+      <w:r>
+        <w:t xml:space="preserve">It is needed to </w:t>
+      </w:r>
+      <w:r>
+        <w:rPr>
+          <w:rFonts w:eastAsiaTheme="minorEastAsia"/>
+        </w:rPr>
+        <w:t xml:space="preserve">include the word count </w:t>
+      </w:r>
+      <w:r>
+        <w:rPr>
+          <w:rFonts w:eastAsiaTheme="minorEastAsia"/>
+        </w:rPr>
+        <w:t xml:space="preserve">in the dataset as well </w:t>
+      </w:r>
+      <w:r>
+        <w:rPr>
+          <w:rFonts w:eastAsiaTheme="minorEastAsia"/>
+        </w:rPr>
+        <w:t xml:space="preserve">to check </w:t>
+      </w:r>
+      <w:r>
+        <w:rPr>
+          <w:rFonts w:eastAsiaTheme="minorEastAsia"/>
+        </w:rPr>
+        <w:t>if any new wor</w:t>
+      </w:r>
+      <w:r>
+        <w:rPr>
+          <w:rFonts w:eastAsiaTheme="minorEastAsia"/>
+        </w:rPr>
+        <w:t>d</w:t>
+      </w:r>
+      <w:r>
+        <w:rPr>
+          <w:rFonts w:eastAsiaTheme="minorEastAsia"/>
+        </w:rPr>
+        <w:t xml:space="preserve"> is not there in the training set</w:t>
+      </w:r>
     </w:p>
     <w:p>
       <w:pPr>
@@ -355,11 +421,26 @@
         </w:numPr>
       </w:pPr>
       <w:r>
-        <w:t>Using nave Bayer’s the equations to get probability are :</w:t>
-      </w:r>
-      <w:r>
-        <w:br/>
-      </w:r>
+        <w:t>Derivation:</w:t>
+      </w:r>
+    </w:p>
+    <w:p>
+      <w:pPr>
+        <w:pStyle w:val="ListParagraph"/>
+        <w:ind w:left="1080"/>
+      </w:pPr>
+      <w:r>
+        <w:t>By Bayes Theorem we know that :</w:t>
+      </w:r>
+    </w:p>
+    <w:p>
+      <w:pPr>
+        <w:pStyle w:val="ListParagraph"/>
+        <w:ind w:left="1080"/>
+        <w:rPr>
+          <w:rFonts w:eastAsiaTheme="minorEastAsia"/>
+        </w:rPr>
+      </w:pPr>
       <m:oMathPara>
         <m:oMath>
           <m:r>
@@ -382,7 +463,7 @@
                 <w:rPr>
                   <w:rFonts w:ascii="Cambria Math" w:hAnsi="Cambria Math"/>
                 </w:rPr>
-                <m:t>Spam</m:t>
+                <m:t>A</m:t>
               </m:r>
             </m:e>
             <m:e>
@@ -390,7 +471,7 @@
                 <w:rPr>
                   <w:rFonts w:ascii="Cambria Math" w:hAnsi="Cambria Math"/>
                 </w:rPr>
-                <m:t>word</m:t>
+                <m:t>B</m:t>
               </m:r>
             </m:e>
           </m:d>
@@ -414,39 +495,7 @@
                 <w:rPr>
                   <w:rFonts w:ascii="Cambria Math" w:hAnsi="Cambria Math"/>
                 </w:rPr>
-                <m:t>P</m:t>
-              </m:r>
-              <m:d>
-                <m:dPr>
-                  <m:ctrlPr>
-                    <w:rPr>
-                      <w:rFonts w:ascii="Cambria Math" w:hAnsi="Cambria Math"/>
-                      <w:i/>
-                    </w:rPr>
-                  </m:ctrlPr>
-                </m:dPr>
-                <m:e>
-                  <m:r>
-                    <w:rPr>
-                      <w:rFonts w:ascii="Cambria Math" w:hAnsi="Cambria Math"/>
-                    </w:rPr>
-                    <m:t>word</m:t>
-                  </m:r>
-                </m:e>
-                <m:e>
-                  <m:r>
-                    <w:rPr>
-                      <w:rFonts w:ascii="Cambria Math" w:hAnsi="Cambria Math"/>
-                    </w:rPr>
-                    <m:t>Spam</m:t>
-                  </m:r>
-                </m:e>
-              </m:d>
-              <m:r>
-                <w:rPr>
-                  <w:rFonts w:ascii="Cambria Math" w:hAnsi="Cambria Math"/>
-                </w:rPr>
-                <m:t>×P(Spam)</m:t>
+                <m:t>P(B|A)P(A)</m:t>
               </m:r>
             </m:num>
             <m:den>
@@ -454,7 +503,7 @@
                 <w:rPr>
                   <w:rFonts w:ascii="Cambria Math" w:hAnsi="Cambria Math"/>
                 </w:rPr>
-                <m:t>P(Word)</m:t>
+                <m:t>P(B)</m:t>
               </m:r>
             </m:den>
           </m:f>
@@ -465,6 +514,2155 @@
       <w:pPr>
         <w:pStyle w:val="ListParagraph"/>
         <w:ind w:left="1080"/>
+      </w:pPr>
+      <m:oMathPara>
+        <m:oMath>
+          <m:r>
+            <w:rPr>
+              <w:rFonts w:ascii="Cambria Math" w:hAnsi="Cambria Math"/>
+            </w:rPr>
+            <m:t>where P</m:t>
+          </m:r>
+          <m:d>
+            <m:dPr>
+              <m:ctrlPr>
+                <w:rPr>
+                  <w:rFonts w:ascii="Cambria Math" w:hAnsi="Cambria Math"/>
+                  <w:i/>
+                </w:rPr>
+              </m:ctrlPr>
+            </m:dPr>
+            <m:e>
+              <m:r>
+                <w:rPr>
+                  <w:rFonts w:ascii="Cambria Math" w:hAnsi="Cambria Math"/>
+                </w:rPr>
+                <m:t>A</m:t>
+              </m:r>
+            </m:e>
+          </m:d>
+          <m:r>
+            <w:rPr>
+              <w:rFonts w:ascii="Cambria Math" w:hAnsi="Cambria Math"/>
+            </w:rPr>
+            <m:t>≠0 and P</m:t>
+          </m:r>
+          <m:d>
+            <m:dPr>
+              <m:ctrlPr>
+                <w:rPr>
+                  <w:rFonts w:ascii="Cambria Math" w:hAnsi="Cambria Math"/>
+                  <w:i/>
+                </w:rPr>
+              </m:ctrlPr>
+            </m:dPr>
+            <m:e>
+              <m:r>
+                <w:rPr>
+                  <w:rFonts w:ascii="Cambria Math" w:hAnsi="Cambria Math"/>
+                </w:rPr>
+                <m:t>B</m:t>
+              </m:r>
+            </m:e>
+          </m:d>
+          <m:r>
+            <w:rPr>
+              <w:rFonts w:ascii="Cambria Math" w:hAnsi="Cambria Math"/>
+            </w:rPr>
+            <m:t>≠0</m:t>
+          </m:r>
+        </m:oMath>
+      </m:oMathPara>
+    </w:p>
+    <w:p>
+      <w:pPr>
+        <w:pStyle w:val="ListParagraph"/>
+        <w:ind w:left="1080"/>
+      </w:pPr>
+      <w:r>
+        <w:t>Alternative form of Bayes Theorem says that :</w:t>
+      </w:r>
+    </w:p>
+    <w:p>
+      <w:pPr>
+        <w:pStyle w:val="ListParagraph"/>
+        <w:ind w:left="1080"/>
+        <w:rPr>
+          <w:rFonts w:eastAsiaTheme="minorEastAsia"/>
+        </w:rPr>
+      </w:pPr>
+      <m:oMathPara>
+        <m:oMath>
+          <m:r>
+            <w:rPr>
+              <w:rFonts w:ascii="Cambria Math" w:hAnsi="Cambria Math"/>
+            </w:rPr>
+            <m:t>P</m:t>
+          </m:r>
+          <m:d>
+            <m:dPr>
+              <m:ctrlPr>
+                <w:rPr>
+                  <w:rFonts w:ascii="Cambria Math" w:hAnsi="Cambria Math"/>
+                  <w:i/>
+                </w:rPr>
+              </m:ctrlPr>
+            </m:dPr>
+            <m:e>
+              <m:r>
+                <w:rPr>
+                  <w:rFonts w:ascii="Cambria Math" w:hAnsi="Cambria Math"/>
+                </w:rPr>
+                <m:t>A</m:t>
+              </m:r>
+            </m:e>
+            <m:e>
+              <m:r>
+                <w:rPr>
+                  <w:rFonts w:ascii="Cambria Math" w:hAnsi="Cambria Math"/>
+                </w:rPr>
+                <m:t>B</m:t>
+              </m:r>
+            </m:e>
+          </m:d>
+          <m:r>
+            <w:rPr>
+              <w:rFonts w:ascii="Cambria Math" w:hAnsi="Cambria Math"/>
+            </w:rPr>
+            <m:t>=</m:t>
+          </m:r>
+          <m:f>
+            <m:fPr>
+              <m:ctrlPr>
+                <w:rPr>
+                  <w:rFonts w:ascii="Cambria Math" w:hAnsi="Cambria Math"/>
+                  <w:i/>
+                </w:rPr>
+              </m:ctrlPr>
+            </m:fPr>
+            <m:num>
+              <m:r>
+                <w:rPr>
+                  <w:rFonts w:ascii="Cambria Math" w:hAnsi="Cambria Math"/>
+                </w:rPr>
+                <m:t>P</m:t>
+              </m:r>
+              <m:d>
+                <m:dPr>
+                  <m:ctrlPr>
+                    <w:rPr>
+                      <w:rFonts w:ascii="Cambria Math" w:hAnsi="Cambria Math"/>
+                      <w:i/>
+                    </w:rPr>
+                  </m:ctrlPr>
+                </m:dPr>
+                <m:e>
+                  <m:r>
+                    <w:rPr>
+                      <w:rFonts w:ascii="Cambria Math" w:hAnsi="Cambria Math"/>
+                    </w:rPr>
+                    <m:t>B</m:t>
+                  </m:r>
+                </m:e>
+                <m:e>
+                  <m:r>
+                    <w:rPr>
+                      <w:rFonts w:ascii="Cambria Math" w:hAnsi="Cambria Math"/>
+                    </w:rPr>
+                    <m:t>A</m:t>
+                  </m:r>
+                </m:e>
+              </m:d>
+              <m:r>
+                <w:rPr>
+                  <w:rFonts w:ascii="Cambria Math" w:hAnsi="Cambria Math"/>
+                </w:rPr>
+                <m:t>P</m:t>
+              </m:r>
+              <m:d>
+                <m:dPr>
+                  <m:ctrlPr>
+                    <w:rPr>
+                      <w:rFonts w:ascii="Cambria Math" w:hAnsi="Cambria Math"/>
+                      <w:i/>
+                    </w:rPr>
+                  </m:ctrlPr>
+                </m:dPr>
+                <m:e>
+                  <m:r>
+                    <w:rPr>
+                      <w:rFonts w:ascii="Cambria Math" w:hAnsi="Cambria Math"/>
+                    </w:rPr>
+                    <m:t>A</m:t>
+                  </m:r>
+                </m:e>
+              </m:d>
+            </m:num>
+            <m:den>
+              <m:r>
+                <w:rPr>
+                  <w:rFonts w:ascii="Cambria Math" w:hAnsi="Cambria Math"/>
+                </w:rPr>
+                <m:t>P</m:t>
+              </m:r>
+              <m:d>
+                <m:dPr>
+                  <m:ctrlPr>
+                    <w:rPr>
+                      <w:rFonts w:ascii="Cambria Math" w:hAnsi="Cambria Math"/>
+                      <w:i/>
+                    </w:rPr>
+                  </m:ctrlPr>
+                </m:dPr>
+                <m:e>
+                  <m:r>
+                    <w:rPr>
+                      <w:rFonts w:ascii="Cambria Math" w:hAnsi="Cambria Math"/>
+                    </w:rPr>
+                    <m:t>B</m:t>
+                  </m:r>
+                </m:e>
+                <m:e>
+                  <m:r>
+                    <w:rPr>
+                      <w:rFonts w:ascii="Cambria Math" w:hAnsi="Cambria Math"/>
+                    </w:rPr>
+                    <m:t>A</m:t>
+                  </m:r>
+                </m:e>
+              </m:d>
+              <m:r>
+                <w:rPr>
+                  <w:rFonts w:ascii="Cambria Math" w:hAnsi="Cambria Math"/>
+                </w:rPr>
+                <m:t>P</m:t>
+              </m:r>
+              <m:d>
+                <m:dPr>
+                  <m:ctrlPr>
+                    <w:rPr>
+                      <w:rFonts w:ascii="Cambria Math" w:hAnsi="Cambria Math"/>
+                      <w:i/>
+                    </w:rPr>
+                  </m:ctrlPr>
+                </m:dPr>
+                <m:e>
+                  <m:r>
+                    <w:rPr>
+                      <w:rFonts w:ascii="Cambria Math" w:hAnsi="Cambria Math"/>
+                    </w:rPr>
+                    <m:t>A</m:t>
+                  </m:r>
+                </m:e>
+              </m:d>
+              <m:r>
+                <w:rPr>
+                  <w:rFonts w:ascii="Cambria Math" w:hAnsi="Cambria Math"/>
+                </w:rPr>
+                <m:t>+P</m:t>
+              </m:r>
+              <m:d>
+                <m:dPr>
+                  <m:ctrlPr>
+                    <w:rPr>
+                      <w:rFonts w:ascii="Cambria Math" w:hAnsi="Cambria Math"/>
+                      <w:i/>
+                    </w:rPr>
+                  </m:ctrlPr>
+                </m:dPr>
+                <m:e>
+                  <m:r>
+                    <w:rPr>
+                      <w:rFonts w:ascii="Cambria Math" w:hAnsi="Cambria Math"/>
+                    </w:rPr>
+                    <m:t>B</m:t>
+                  </m:r>
+                </m:e>
+                <m:e>
+                  <m:sSup>
+                    <m:sSupPr>
+                      <m:ctrlPr>
+                        <w:rPr>
+                          <w:rFonts w:ascii="Cambria Math" w:hAnsi="Cambria Math"/>
+                          <w:i/>
+                        </w:rPr>
+                      </m:ctrlPr>
+                    </m:sSupPr>
+                    <m:e>
+                      <m:r>
+                        <w:rPr>
+                          <w:rFonts w:ascii="Cambria Math" w:hAnsi="Cambria Math"/>
+                        </w:rPr>
+                        <m:t>A</m:t>
+                      </m:r>
+                    </m:e>
+                    <m:sup>
+                      <m:r>
+                        <w:rPr>
+                          <w:rFonts w:ascii="Cambria Math" w:hAnsi="Cambria Math"/>
+                        </w:rPr>
+                        <m:t>'</m:t>
+                      </m:r>
+                    </m:sup>
+                  </m:sSup>
+                </m:e>
+              </m:d>
+              <m:r>
+                <w:rPr>
+                  <w:rFonts w:ascii="Cambria Math" w:hAnsi="Cambria Math"/>
+                </w:rPr>
+                <m:t>P</m:t>
+              </m:r>
+              <m:d>
+                <m:dPr>
+                  <m:ctrlPr>
+                    <w:rPr>
+                      <w:rFonts w:ascii="Cambria Math" w:hAnsi="Cambria Math"/>
+                      <w:i/>
+                    </w:rPr>
+                  </m:ctrlPr>
+                </m:dPr>
+                <m:e>
+                  <m:sSup>
+                    <m:sSupPr>
+                      <m:ctrlPr>
+                        <w:rPr>
+                          <w:rFonts w:ascii="Cambria Math" w:hAnsi="Cambria Math"/>
+                          <w:i/>
+                        </w:rPr>
+                      </m:ctrlPr>
+                    </m:sSupPr>
+                    <m:e>
+                      <m:r>
+                        <w:rPr>
+                          <w:rFonts w:ascii="Cambria Math" w:hAnsi="Cambria Math"/>
+                        </w:rPr>
+                        <m:t>A</m:t>
+                      </m:r>
+                    </m:e>
+                    <m:sup>
+                      <m:r>
+                        <w:rPr>
+                          <w:rFonts w:ascii="Cambria Math" w:hAnsi="Cambria Math"/>
+                        </w:rPr>
+                        <m:t>'</m:t>
+                      </m:r>
+                    </m:sup>
+                  </m:sSup>
+                </m:e>
+              </m:d>
+            </m:den>
+          </m:f>
+        </m:oMath>
+      </m:oMathPara>
+    </w:p>
+    <w:p>
+      <w:pPr>
+        <w:pStyle w:val="ListParagraph"/>
+        <w:ind w:left="1080"/>
+      </w:pPr>
+      <w:r>
+        <w:t>Extended form of Bayes Theorem says that:</w:t>
+      </w:r>
+    </w:p>
+    <w:p>
+      <w:pPr>
+        <w:pStyle w:val="ListParagraph"/>
+        <w:ind w:left="1080"/>
+      </w:pPr>
+      <m:oMathPara>
+        <m:oMath>
+          <m:r>
+            <w:rPr>
+              <w:rFonts w:ascii="Cambria Math" w:hAnsi="Cambria Math"/>
+            </w:rPr>
+            <m:t>P</m:t>
+          </m:r>
+          <m:d>
+            <m:dPr>
+              <m:ctrlPr>
+                <w:rPr>
+                  <w:rFonts w:ascii="Cambria Math" w:hAnsi="Cambria Math"/>
+                  <w:i/>
+                </w:rPr>
+              </m:ctrlPr>
+            </m:dPr>
+            <m:e>
+              <m:r>
+                <w:rPr>
+                  <w:rFonts w:ascii="Cambria Math" w:hAnsi="Cambria Math"/>
+                </w:rPr>
+                <m:t>A</m:t>
+              </m:r>
+            </m:e>
+            <m:e>
+              <m:r>
+                <w:rPr>
+                  <w:rFonts w:ascii="Cambria Math" w:hAnsi="Cambria Math"/>
+                </w:rPr>
+                <m:t>B</m:t>
+              </m:r>
+            </m:e>
+          </m:d>
+          <m:r>
+            <w:rPr>
+              <w:rFonts w:ascii="Cambria Math" w:hAnsi="Cambria Math"/>
+            </w:rPr>
+            <m:t>=</m:t>
+          </m:r>
+          <m:f>
+            <m:fPr>
+              <m:ctrlPr>
+                <w:rPr>
+                  <w:rFonts w:ascii="Cambria Math" w:hAnsi="Cambria Math"/>
+                  <w:i/>
+                </w:rPr>
+              </m:ctrlPr>
+            </m:fPr>
+            <m:num>
+              <m:r>
+                <w:rPr>
+                  <w:rFonts w:ascii="Cambria Math" w:hAnsi="Cambria Math"/>
+                </w:rPr>
+                <m:t>P</m:t>
+              </m:r>
+              <m:d>
+                <m:dPr>
+                  <m:ctrlPr>
+                    <w:rPr>
+                      <w:rFonts w:ascii="Cambria Math" w:hAnsi="Cambria Math"/>
+                      <w:i/>
+                    </w:rPr>
+                  </m:ctrlPr>
+                </m:dPr>
+                <m:e>
+                  <m:r>
+                    <w:rPr>
+                      <w:rFonts w:ascii="Cambria Math" w:hAnsi="Cambria Math"/>
+                    </w:rPr>
+                    <m:t>B</m:t>
+                  </m:r>
+                </m:e>
+                <m:e>
+                  <m:r>
+                    <w:rPr>
+                      <w:rFonts w:ascii="Cambria Math" w:hAnsi="Cambria Math"/>
+                    </w:rPr>
+                    <m:t>A</m:t>
+                  </m:r>
+                </m:e>
+              </m:d>
+              <m:r>
+                <w:rPr>
+                  <w:rFonts w:ascii="Cambria Math" w:hAnsi="Cambria Math"/>
+                </w:rPr>
+                <m:t>P</m:t>
+              </m:r>
+              <m:d>
+                <m:dPr>
+                  <m:ctrlPr>
+                    <w:rPr>
+                      <w:rFonts w:ascii="Cambria Math" w:hAnsi="Cambria Math"/>
+                      <w:i/>
+                    </w:rPr>
+                  </m:ctrlPr>
+                </m:dPr>
+                <m:e>
+                  <m:r>
+                    <w:rPr>
+                      <w:rFonts w:ascii="Cambria Math" w:hAnsi="Cambria Math"/>
+                    </w:rPr>
+                    <m:t>A</m:t>
+                  </m:r>
+                </m:e>
+              </m:d>
+            </m:num>
+            <m:den>
+              <m:r>
+                <m:rPr>
+                  <m:sty m:val="p"/>
+                </m:rPr>
+                <w:rPr>
+                  <w:rFonts w:ascii="Cambria Math" w:hAnsi="Cambria Math"/>
+                </w:rPr>
+                <m:t>Σ</m:t>
+              </m:r>
+              <m:r>
+                <w:rPr>
+                  <w:rFonts w:ascii="Cambria Math" w:hAnsi="Cambria Math"/>
+                </w:rPr>
+                <m:t>P</m:t>
+              </m:r>
+              <m:d>
+                <m:dPr>
+                  <m:ctrlPr>
+                    <w:rPr>
+                      <w:rFonts w:ascii="Cambria Math" w:hAnsi="Cambria Math"/>
+                      <w:i/>
+                    </w:rPr>
+                  </m:ctrlPr>
+                </m:dPr>
+                <m:e>
+                  <m:r>
+                    <w:rPr>
+                      <w:rFonts w:ascii="Cambria Math" w:hAnsi="Cambria Math"/>
+                    </w:rPr>
+                    <m:t>B</m:t>
+                  </m:r>
+                </m:e>
+                <m:e>
+                  <m:sSub>
+                    <m:sSubPr>
+                      <m:ctrlPr>
+                        <w:rPr>
+                          <w:rFonts w:ascii="Cambria Math" w:hAnsi="Cambria Math"/>
+                          <w:i/>
+                        </w:rPr>
+                      </m:ctrlPr>
+                    </m:sSubPr>
+                    <m:e>
+                      <m:r>
+                        <w:rPr>
+                          <w:rFonts w:ascii="Cambria Math" w:hAnsi="Cambria Math"/>
+                        </w:rPr>
+                        <m:t>A</m:t>
+                      </m:r>
+                    </m:e>
+                    <m:sub>
+                      <m:r>
+                        <w:rPr>
+                          <w:rFonts w:ascii="Cambria Math" w:hAnsi="Cambria Math"/>
+                        </w:rPr>
+                        <m:t>i</m:t>
+                      </m:r>
+                    </m:sub>
+                  </m:sSub>
+                </m:e>
+              </m:d>
+              <m:r>
+                <w:rPr>
+                  <w:rFonts w:ascii="Cambria Math" w:hAnsi="Cambria Math"/>
+                </w:rPr>
+                <m:t>P</m:t>
+              </m:r>
+              <m:d>
+                <m:dPr>
+                  <m:ctrlPr>
+                    <w:rPr>
+                      <w:rFonts w:ascii="Cambria Math" w:hAnsi="Cambria Math"/>
+                      <w:i/>
+                    </w:rPr>
+                  </m:ctrlPr>
+                </m:dPr>
+                <m:e>
+                  <m:sSub>
+                    <m:sSubPr>
+                      <m:ctrlPr>
+                        <w:rPr>
+                          <w:rFonts w:ascii="Cambria Math" w:hAnsi="Cambria Math"/>
+                          <w:i/>
+                        </w:rPr>
+                      </m:ctrlPr>
+                    </m:sSubPr>
+                    <m:e>
+                      <m:r>
+                        <w:rPr>
+                          <w:rFonts w:ascii="Cambria Math" w:hAnsi="Cambria Math"/>
+                        </w:rPr>
+                        <m:t>A</m:t>
+                      </m:r>
+                    </m:e>
+                    <m:sub>
+                      <m:r>
+                        <w:rPr>
+                          <w:rFonts w:ascii="Cambria Math" w:hAnsi="Cambria Math"/>
+                        </w:rPr>
+                        <m:t>i</m:t>
+                      </m:r>
+                    </m:sub>
+                  </m:sSub>
+                </m:e>
+              </m:d>
+            </m:den>
+          </m:f>
+        </m:oMath>
+      </m:oMathPara>
+    </w:p>
+    <w:p>
+      <w:pPr>
+        <w:pStyle w:val="ListParagraph"/>
+        <w:ind w:left="1080"/>
+        <w:rPr>
+          <w:rFonts w:eastAsiaTheme="minorEastAsia"/>
+        </w:rPr>
+      </w:pPr>
+      <w:r>
+        <w:t xml:space="preserve">Let </w:t>
+      </w:r>
+      <w:r>
+        <w:t xml:space="preserve">the keywords </w:t>
+      </w:r>
+      <w:r>
+        <w:rPr>
+          <w:rFonts w:ascii="CMMI10" w:hAnsi="CMMI10" w:cs="CMMI10"/>
+          <w:i/>
+          <w:iCs/>
+          <w:sz w:val="20"/>
+          <w:szCs w:val="20"/>
+        </w:rPr>
+        <w:t>w</w:t>
+      </w:r>
+      <w:r>
+        <w:rPr>
+          <w:rFonts w:ascii="CMR7" w:hAnsi="CMR7" w:cs="CMR7"/>
+          <w:sz w:val="14"/>
+          <w:szCs w:val="14"/>
+        </w:rPr>
+        <w:t>1</w:t>
+      </w:r>
+      <w:r>
+        <w:rPr>
+          <w:rFonts w:ascii="CMMI10" w:hAnsi="CMMI10" w:cs="CMMI10"/>
+          <w:i/>
+          <w:iCs/>
+          <w:sz w:val="20"/>
+          <w:szCs w:val="20"/>
+        </w:rPr>
+        <w:t>,w</w:t>
+      </w:r>
+      <w:r>
+        <w:rPr>
+          <w:rFonts w:ascii="CMR7" w:hAnsi="CMR7" w:cs="CMR7"/>
+          <w:sz w:val="14"/>
+          <w:szCs w:val="14"/>
+        </w:rPr>
+        <w:t>2</w:t>
+      </w:r>
+      <w:r>
+        <w:rPr>
+          <w:rFonts w:ascii="CMMI10" w:hAnsi="CMMI10" w:cs="CMMI10"/>
+          <w:i/>
+          <w:iCs/>
+          <w:sz w:val="20"/>
+          <w:szCs w:val="20"/>
+        </w:rPr>
+        <w:t>, ...,</w:t>
+      </w:r>
+      <w:proofErr w:type="spellStart"/>
+      <w:r>
+        <w:rPr>
+          <w:rFonts w:ascii="CMMI10" w:hAnsi="CMMI10" w:cs="CMMI10"/>
+          <w:i/>
+          <w:iCs/>
+          <w:sz w:val="20"/>
+          <w:szCs w:val="20"/>
+        </w:rPr>
+        <w:t>w</w:t>
+      </w:r>
+      <w:r>
+        <w:rPr>
+          <w:rFonts w:ascii="CMMI7" w:hAnsi="CMMI7" w:cs="CMMI7"/>
+          <w:i/>
+          <w:iCs/>
+          <w:sz w:val="14"/>
+          <w:szCs w:val="14"/>
+        </w:rPr>
+        <w:t>n</w:t>
+      </w:r>
+      <w:proofErr w:type="spellEnd"/>
+      <w:r>
+        <w:rPr>
+          <w:rFonts w:ascii="CMMI7" w:hAnsi="CMMI7" w:cs="CMMI7"/>
+          <w:i/>
+          <w:iCs/>
+          <w:sz w:val="14"/>
+          <w:szCs w:val="14"/>
+        </w:rPr>
+        <w:t xml:space="preserve"> </w:t>
+      </w:r>
+      <w:r>
+        <w:t>be denoted by vector</w:t>
+      </w:r>
+      <w:r>
+        <w:t xml:space="preserve"> </w:t>
+      </w:r>
+      <m:oMath>
+        <m:acc>
+          <m:accPr>
+            <m:chr m:val="⃑"/>
+            <m:ctrlPr>
+              <w:rPr>
+                <w:rFonts w:ascii="Cambria Math" w:hAnsi="Cambria Math"/>
+                <w:i/>
+              </w:rPr>
+            </m:ctrlPr>
+          </m:accPr>
+          <m:e>
+            <m:r>
+              <w:rPr>
+                <w:rFonts w:ascii="Cambria Math" w:hAnsi="Cambria Math"/>
+              </w:rPr>
+              <m:t>X</m:t>
+            </m:r>
+          </m:e>
+        </m:acc>
+      </m:oMath>
+      <w:r>
+        <w:t xml:space="preserve"> </w:t>
+      </w:r>
+      <w:r>
+        <w:t xml:space="preserve">. So </w:t>
+      </w:r>
+      <w:r>
+        <w:t xml:space="preserve"> </w:t>
+      </w:r>
+      <m:oMath>
+        <m:acc>
+          <m:accPr>
+            <m:chr m:val="⃑"/>
+            <m:ctrlPr>
+              <w:rPr>
+                <w:rFonts w:ascii="Cambria Math" w:hAnsi="Cambria Math"/>
+                <w:i/>
+              </w:rPr>
+            </m:ctrlPr>
+          </m:accPr>
+          <m:e>
+            <m:r>
+              <w:rPr>
+                <w:rFonts w:ascii="Cambria Math" w:hAnsi="Cambria Math"/>
+              </w:rPr>
+              <m:t>X</m:t>
+            </m:r>
+          </m:e>
+        </m:acc>
+      </m:oMath>
+      <w:r>
+        <w:t xml:space="preserve"> </w:t>
+      </w:r>
+      <w:r>
+        <w:t>=</w:t>
+      </w:r>
+      <w:r>
+        <w:t>&lt;</w:t>
+      </w:r>
+      <w:r>
+        <w:rPr>
+          <w:rFonts w:ascii="CMMI10" w:hAnsi="CMMI10" w:cs="CMMI10"/>
+          <w:i/>
+          <w:iCs/>
+          <w:sz w:val="20"/>
+          <w:szCs w:val="20"/>
+        </w:rPr>
+        <w:t xml:space="preserve"> </w:t>
+      </w:r>
+      <w:r>
+        <w:rPr>
+          <w:rFonts w:ascii="CMMI10" w:hAnsi="CMMI10" w:cs="CMMI10"/>
+          <w:i/>
+          <w:iCs/>
+          <w:sz w:val="20"/>
+          <w:szCs w:val="20"/>
+        </w:rPr>
+        <w:t>w</w:t>
+      </w:r>
+      <w:r>
+        <w:rPr>
+          <w:rFonts w:ascii="CMR7" w:hAnsi="CMR7" w:cs="CMR7"/>
+          <w:sz w:val="14"/>
+          <w:szCs w:val="14"/>
+        </w:rPr>
+        <w:t>1</w:t>
+      </w:r>
+      <w:r>
+        <w:rPr>
+          <w:rFonts w:ascii="CMMI10" w:hAnsi="CMMI10" w:cs="CMMI10"/>
+          <w:i/>
+          <w:iCs/>
+          <w:sz w:val="20"/>
+          <w:szCs w:val="20"/>
+        </w:rPr>
+        <w:t>,w</w:t>
+      </w:r>
+      <w:r>
+        <w:rPr>
+          <w:rFonts w:ascii="CMR7" w:hAnsi="CMR7" w:cs="CMR7"/>
+          <w:sz w:val="14"/>
+          <w:szCs w:val="14"/>
+        </w:rPr>
+        <w:t>2</w:t>
+      </w:r>
+      <w:r>
+        <w:rPr>
+          <w:rFonts w:ascii="CMMI10" w:hAnsi="CMMI10" w:cs="CMMI10"/>
+          <w:i/>
+          <w:iCs/>
+          <w:sz w:val="20"/>
+          <w:szCs w:val="20"/>
+        </w:rPr>
+        <w:t>, ...,</w:t>
+      </w:r>
+      <w:proofErr w:type="spellStart"/>
+      <w:r>
+        <w:rPr>
+          <w:rFonts w:ascii="CMMI10" w:hAnsi="CMMI10" w:cs="CMMI10"/>
+          <w:i/>
+          <w:iCs/>
+          <w:sz w:val="20"/>
+          <w:szCs w:val="20"/>
+        </w:rPr>
+        <w:t>w</w:t>
+      </w:r>
+      <w:r>
+        <w:rPr>
+          <w:rFonts w:ascii="CMMI7" w:hAnsi="CMMI7" w:cs="CMMI7"/>
+          <w:i/>
+          <w:iCs/>
+          <w:sz w:val="14"/>
+          <w:szCs w:val="14"/>
+        </w:rPr>
+        <w:t>n</w:t>
+      </w:r>
+      <w:proofErr w:type="spellEnd"/>
+      <w:r>
+        <w:t xml:space="preserve"> </w:t>
+      </w:r>
+      <w:r>
+        <w:t>&gt;</w:t>
+      </w:r>
+      <w:r>
+        <w:t>.</w:t>
+      </w:r>
+      <w:r>
+        <w:t xml:space="preserve">Let every email be represented by vector </w:t>
+      </w:r>
+      <m:oMath>
+        <m:acc>
+          <m:accPr>
+            <m:chr m:val="⃑"/>
+            <m:ctrlPr>
+              <w:rPr>
+                <w:rFonts w:ascii="Cambria Math" w:hAnsi="Cambria Math"/>
+                <w:i/>
+              </w:rPr>
+            </m:ctrlPr>
+          </m:accPr>
+          <m:e>
+            <m:r>
+              <w:rPr>
+                <w:rFonts w:ascii="Cambria Math" w:hAnsi="Cambria Math"/>
+              </w:rPr>
+              <m:t>x</m:t>
+            </m:r>
+          </m:e>
+        </m:acc>
+        <m:r>
+          <w:rPr>
+            <w:rFonts w:ascii="Cambria Math" w:hAnsi="Cambria Math"/>
+          </w:rPr>
+          <m:t>=&lt;</m:t>
+        </m:r>
+        <m:r>
+          <w:rPr>
+            <w:rFonts w:ascii="Cambria Math" w:hAnsi="Cambria Math"/>
+          </w:rPr>
+          <m:t>x1,x2….xn</m:t>
+        </m:r>
+        <m:r>
+          <w:rPr>
+            <w:rFonts w:ascii="Cambria Math" w:hAnsi="Cambria Math"/>
+          </w:rPr>
+          <m:t>&gt;</m:t>
+        </m:r>
+      </m:oMath>
+      <w:r>
+        <w:rPr>
+          <w:rFonts w:eastAsiaTheme="minorEastAsia"/>
+        </w:rPr>
+        <w:t xml:space="preserve"> where each xi represents value of keyw</w:t>
+      </w:r>
+      <w:r>
+        <w:rPr>
+          <w:rFonts w:eastAsiaTheme="minorEastAsia"/>
+        </w:rPr>
+        <w:t xml:space="preserve">ord </w:t>
+      </w:r>
+      <w:proofErr w:type="spellStart"/>
+      <w:r>
+        <w:rPr>
+          <w:rFonts w:eastAsiaTheme="minorEastAsia"/>
+        </w:rPr>
+        <w:t>wi</w:t>
+      </w:r>
+      <w:proofErr w:type="spellEnd"/>
+      <w:r>
+        <w:rPr>
+          <w:rFonts w:eastAsiaTheme="minorEastAsia"/>
+        </w:rPr>
+        <w:t xml:space="preserve">. </w:t>
+      </w:r>
+      <w:r>
+        <w:rPr>
+          <w:rFonts w:eastAsiaTheme="minorEastAsia"/>
+        </w:rPr>
+        <w:t xml:space="preserve">In this it has been assumed that </w:t>
+      </w:r>
+      <w:r>
+        <w:rPr>
+          <w:rFonts w:eastAsiaTheme="minorEastAsia"/>
+        </w:rPr>
+        <w:t xml:space="preserve">all words are non-independent of each other and no word’s presence or </w:t>
+      </w:r>
+      <w:r>
+        <w:rPr>
+          <w:rFonts w:eastAsiaTheme="minorEastAsia"/>
+        </w:rPr>
+        <w:t>absence effects other words</w:t>
+      </w:r>
+      <w:r>
+        <w:rPr>
+          <w:rFonts w:eastAsiaTheme="minorEastAsia"/>
+        </w:rPr>
+        <w:t xml:space="preserve"> i.e. they are conditional</w:t>
+      </w:r>
+      <w:bookmarkStart w:id="0" w:name="_GoBack"/>
+      <w:bookmarkEnd w:id="0"/>
+      <w:r>
+        <w:rPr>
+          <w:rFonts w:eastAsiaTheme="minorEastAsia"/>
+        </w:rPr>
+        <w:t>ly independent</w:t>
+      </w:r>
+      <w:r>
+        <w:rPr>
+          <w:rFonts w:eastAsiaTheme="minorEastAsia"/>
+        </w:rPr>
+        <w:t xml:space="preserve">. </w:t>
+      </w:r>
+      <w:r>
+        <w:rPr>
+          <w:rFonts w:eastAsiaTheme="minorEastAsia"/>
+        </w:rPr>
+        <w:lastRenderedPageBreak/>
+        <w:t>Using the extended version of Bayes Theorem , the extended version of Naïve Bayes can be written as below:</w:t>
+      </w:r>
+    </w:p>
+    <w:p>
+      <w:pPr>
+        <w:pStyle w:val="ListParagraph"/>
+        <w:ind w:left="1080"/>
+        <w:rPr>
+          <w:rFonts w:eastAsiaTheme="minorEastAsia"/>
+        </w:rPr>
+      </w:pPr>
+      <m:oMathPara>
+        <m:oMath>
+          <m:r>
+            <w:rPr>
+              <w:rFonts w:ascii="Cambria Math" w:hAnsi="Cambria Math"/>
+            </w:rPr>
+            <m:t>P</m:t>
+          </m:r>
+          <m:d>
+            <m:dPr>
+              <m:ctrlPr>
+                <w:rPr>
+                  <w:rFonts w:ascii="Cambria Math" w:hAnsi="Cambria Math"/>
+                  <w:i/>
+                </w:rPr>
+              </m:ctrlPr>
+            </m:dPr>
+            <m:e>
+              <m:r>
+                <w:rPr>
+                  <w:rFonts w:ascii="Cambria Math" w:hAnsi="Cambria Math"/>
+                </w:rPr>
+                <m:t>Spam</m:t>
+              </m:r>
+            </m:e>
+            <m:e>
+              <m:acc>
+                <m:accPr>
+                  <m:chr m:val="⃑"/>
+                  <m:ctrlPr>
+                    <w:rPr>
+                      <w:rFonts w:ascii="Cambria Math" w:hAnsi="Cambria Math"/>
+                      <w:i/>
+                    </w:rPr>
+                  </m:ctrlPr>
+                </m:accPr>
+                <m:e>
+                  <m:r>
+                    <w:rPr>
+                      <w:rFonts w:ascii="Cambria Math" w:hAnsi="Cambria Math"/>
+                    </w:rPr>
+                    <m:t>X</m:t>
+                  </m:r>
+                </m:e>
+              </m:acc>
+              <m:r>
+                <w:rPr>
+                  <w:rFonts w:ascii="Cambria Math" w:hAnsi="Cambria Math"/>
+                </w:rPr>
+                <m:t>=</m:t>
+              </m:r>
+              <m:acc>
+                <m:accPr>
+                  <m:chr m:val="⃑"/>
+                  <m:ctrlPr>
+                    <w:rPr>
+                      <w:rFonts w:ascii="Cambria Math" w:hAnsi="Cambria Math"/>
+                      <w:i/>
+                    </w:rPr>
+                  </m:ctrlPr>
+                </m:accPr>
+                <m:e>
+                  <m:r>
+                    <w:rPr>
+                      <w:rFonts w:ascii="Cambria Math" w:hAnsi="Cambria Math"/>
+                    </w:rPr>
+                    <m:t>x</m:t>
+                  </m:r>
+                </m:e>
+              </m:acc>
+            </m:e>
+          </m:d>
+          <m:r>
+            <w:rPr>
+              <w:rFonts w:ascii="Cambria Math" w:hAnsi="Cambria Math"/>
+            </w:rPr>
+            <m:t>=P(spam|e)=</m:t>
+          </m:r>
+          <m:f>
+            <m:fPr>
+              <m:ctrlPr>
+                <w:rPr>
+                  <w:rFonts w:ascii="Cambria Math" w:hAnsi="Cambria Math"/>
+                  <w:i/>
+                </w:rPr>
+              </m:ctrlPr>
+            </m:fPr>
+            <m:num>
+              <m:r>
+                <w:rPr>
+                  <w:rFonts w:ascii="Cambria Math" w:hAnsi="Cambria Math"/>
+                </w:rPr>
+                <m:t>P</m:t>
+              </m:r>
+              <m:d>
+                <m:dPr>
+                  <m:ctrlPr>
+                    <w:rPr>
+                      <w:rFonts w:ascii="Cambria Math" w:hAnsi="Cambria Math"/>
+                      <w:i/>
+                    </w:rPr>
+                  </m:ctrlPr>
+                </m:dPr>
+                <m:e>
+                  <m:acc>
+                    <m:accPr>
+                      <m:chr m:val="⃑"/>
+                      <m:ctrlPr>
+                        <w:rPr>
+                          <w:rFonts w:ascii="Cambria Math" w:hAnsi="Cambria Math"/>
+                          <w:i/>
+                        </w:rPr>
+                      </m:ctrlPr>
+                    </m:accPr>
+                    <m:e>
+                      <m:r>
+                        <w:rPr>
+                          <w:rFonts w:ascii="Cambria Math" w:hAnsi="Cambria Math"/>
+                        </w:rPr>
+                        <m:t>X</m:t>
+                      </m:r>
+                    </m:e>
+                  </m:acc>
+                  <m:r>
+                    <w:rPr>
+                      <w:rFonts w:ascii="Cambria Math" w:hAnsi="Cambria Math"/>
+                    </w:rPr>
+                    <m:t>=</m:t>
+                  </m:r>
+                  <m:acc>
+                    <m:accPr>
+                      <m:chr m:val="⃑"/>
+                      <m:ctrlPr>
+                        <w:rPr>
+                          <w:rFonts w:ascii="Cambria Math" w:hAnsi="Cambria Math"/>
+                          <w:i/>
+                        </w:rPr>
+                      </m:ctrlPr>
+                    </m:accPr>
+                    <m:e>
+                      <m:r>
+                        <w:rPr>
+                          <w:rFonts w:ascii="Cambria Math" w:hAnsi="Cambria Math"/>
+                        </w:rPr>
+                        <m:t>x</m:t>
+                      </m:r>
+                    </m:e>
+                  </m:acc>
+                </m:e>
+                <m:e>
+                  <m:r>
+                    <w:rPr>
+                      <w:rFonts w:ascii="Cambria Math" w:hAnsi="Cambria Math"/>
+                    </w:rPr>
+                    <m:t>Spam</m:t>
+                  </m:r>
+                </m:e>
+              </m:d>
+              <m:r>
+                <w:rPr>
+                  <w:rFonts w:ascii="Cambria Math" w:hAnsi="Cambria Math"/>
+                </w:rPr>
+                <m:t>P</m:t>
+              </m:r>
+              <m:d>
+                <m:dPr>
+                  <m:ctrlPr>
+                    <w:rPr>
+                      <w:rFonts w:ascii="Cambria Math" w:hAnsi="Cambria Math"/>
+                      <w:i/>
+                    </w:rPr>
+                  </m:ctrlPr>
+                </m:dPr>
+                <m:e>
+                  <m:r>
+                    <w:rPr>
+                      <w:rFonts w:ascii="Cambria Math" w:hAnsi="Cambria Math"/>
+                    </w:rPr>
+                    <m:t>Spam</m:t>
+                  </m:r>
+                </m:e>
+              </m:d>
+            </m:num>
+            <m:den>
+              <m:r>
+                <w:rPr>
+                  <w:rFonts w:ascii="Cambria Math" w:hAnsi="Cambria Math"/>
+                </w:rPr>
+                <m:t>P</m:t>
+              </m:r>
+              <m:d>
+                <m:dPr>
+                  <m:ctrlPr>
+                    <w:rPr>
+                      <w:rFonts w:ascii="Cambria Math" w:hAnsi="Cambria Math"/>
+                      <w:i/>
+                    </w:rPr>
+                  </m:ctrlPr>
+                </m:dPr>
+                <m:e>
+                  <m:acc>
+                    <m:accPr>
+                      <m:chr m:val="⃑"/>
+                      <m:ctrlPr>
+                        <w:rPr>
+                          <w:rFonts w:ascii="Cambria Math" w:hAnsi="Cambria Math"/>
+                          <w:i/>
+                        </w:rPr>
+                      </m:ctrlPr>
+                    </m:accPr>
+                    <m:e>
+                      <m:r>
+                        <w:rPr>
+                          <w:rFonts w:ascii="Cambria Math" w:hAnsi="Cambria Math"/>
+                        </w:rPr>
+                        <m:t>X</m:t>
+                      </m:r>
+                    </m:e>
+                  </m:acc>
+                  <m:r>
+                    <w:rPr>
+                      <w:rFonts w:ascii="Cambria Math" w:hAnsi="Cambria Math"/>
+                    </w:rPr>
+                    <m:t>=</m:t>
+                  </m:r>
+                  <m:acc>
+                    <m:accPr>
+                      <m:chr m:val="⃑"/>
+                      <m:ctrlPr>
+                        <w:rPr>
+                          <w:rFonts w:ascii="Cambria Math" w:hAnsi="Cambria Math"/>
+                          <w:i/>
+                        </w:rPr>
+                      </m:ctrlPr>
+                    </m:accPr>
+                    <m:e>
+                      <m:r>
+                        <w:rPr>
+                          <w:rFonts w:ascii="Cambria Math" w:hAnsi="Cambria Math"/>
+                        </w:rPr>
+                        <m:t>x</m:t>
+                      </m:r>
+                    </m:e>
+                  </m:acc>
+                </m:e>
+                <m:e>
+                  <m:r>
+                    <w:rPr>
+                      <w:rFonts w:ascii="Cambria Math" w:hAnsi="Cambria Math"/>
+                    </w:rPr>
+                    <m:t>Spam</m:t>
+                  </m:r>
+                </m:e>
+              </m:d>
+              <m:r>
+                <w:rPr>
+                  <w:rFonts w:ascii="Cambria Math" w:hAnsi="Cambria Math"/>
+                </w:rPr>
+                <m:t>P</m:t>
+              </m:r>
+              <m:d>
+                <m:dPr>
+                  <m:ctrlPr>
+                    <w:rPr>
+                      <w:rFonts w:ascii="Cambria Math" w:hAnsi="Cambria Math"/>
+                      <w:i/>
+                    </w:rPr>
+                  </m:ctrlPr>
+                </m:dPr>
+                <m:e>
+                  <m:r>
+                    <w:rPr>
+                      <w:rFonts w:ascii="Cambria Math" w:hAnsi="Cambria Math"/>
+                    </w:rPr>
+                    <m:t>Spam</m:t>
+                  </m:r>
+                </m:e>
+              </m:d>
+              <m:r>
+                <w:rPr>
+                  <w:rFonts w:ascii="Cambria Math" w:hAnsi="Cambria Math"/>
+                </w:rPr>
+                <m:t>+</m:t>
+              </m:r>
+              <m:r>
+                <w:rPr>
+                  <w:rFonts w:ascii="Cambria Math" w:hAnsi="Cambria Math"/>
+                </w:rPr>
+                <m:t>P</m:t>
+              </m:r>
+              <m:d>
+                <m:dPr>
+                  <m:ctrlPr>
+                    <w:rPr>
+                      <w:rFonts w:ascii="Cambria Math" w:hAnsi="Cambria Math"/>
+                      <w:i/>
+                    </w:rPr>
+                  </m:ctrlPr>
+                </m:dPr>
+                <m:e>
+                  <m:acc>
+                    <m:accPr>
+                      <m:chr m:val="⃑"/>
+                      <m:ctrlPr>
+                        <w:rPr>
+                          <w:rFonts w:ascii="Cambria Math" w:hAnsi="Cambria Math"/>
+                          <w:i/>
+                        </w:rPr>
+                      </m:ctrlPr>
+                    </m:accPr>
+                    <m:e>
+                      <m:r>
+                        <w:rPr>
+                          <w:rFonts w:ascii="Cambria Math" w:hAnsi="Cambria Math"/>
+                        </w:rPr>
+                        <m:t>X</m:t>
+                      </m:r>
+                    </m:e>
+                  </m:acc>
+                  <m:r>
+                    <w:rPr>
+                      <w:rFonts w:ascii="Cambria Math" w:hAnsi="Cambria Math"/>
+                    </w:rPr>
+                    <m:t>=</m:t>
+                  </m:r>
+                  <m:acc>
+                    <m:accPr>
+                      <m:chr m:val="⃑"/>
+                      <m:ctrlPr>
+                        <w:rPr>
+                          <w:rFonts w:ascii="Cambria Math" w:hAnsi="Cambria Math"/>
+                          <w:i/>
+                        </w:rPr>
+                      </m:ctrlPr>
+                    </m:accPr>
+                    <m:e>
+                      <m:r>
+                        <w:rPr>
+                          <w:rFonts w:ascii="Cambria Math" w:hAnsi="Cambria Math"/>
+                        </w:rPr>
+                        <m:t>x</m:t>
+                      </m:r>
+                    </m:e>
+                  </m:acc>
+                </m:e>
+                <m:e>
+                  <m:r>
+                    <w:rPr>
+                      <w:rFonts w:ascii="Cambria Math" w:hAnsi="Cambria Math"/>
+                    </w:rPr>
+                    <m:t>Spam</m:t>
+                  </m:r>
+                </m:e>
+              </m:d>
+              <m:r>
+                <w:rPr>
+                  <w:rFonts w:ascii="Cambria Math" w:hAnsi="Cambria Math"/>
+                </w:rPr>
+                <m:t>P</m:t>
+              </m:r>
+              <m:d>
+                <m:dPr>
+                  <m:ctrlPr>
+                    <w:rPr>
+                      <w:rFonts w:ascii="Cambria Math" w:hAnsi="Cambria Math"/>
+                      <w:i/>
+                    </w:rPr>
+                  </m:ctrlPr>
+                </m:dPr>
+                <m:e>
+                  <m:r>
+                    <w:rPr>
+                      <w:rFonts w:ascii="Cambria Math" w:hAnsi="Cambria Math"/>
+                    </w:rPr>
+                    <m:t>Spam</m:t>
+                  </m:r>
+                </m:e>
+              </m:d>
+            </m:den>
+          </m:f>
+        </m:oMath>
+      </m:oMathPara>
+    </w:p>
+    <w:p>
+      <w:pPr>
+        <w:pStyle w:val="ListParagraph"/>
+        <w:ind w:left="1080"/>
+        <w:rPr>
+          <w:rFonts w:eastAsiaTheme="minorEastAsia"/>
+        </w:rPr>
+      </w:pPr>
+      <w:r>
+        <w:rPr>
+          <w:rFonts w:eastAsiaTheme="minorEastAsia"/>
+        </w:rPr>
+        <w:t xml:space="preserve">where </w:t>
+      </w:r>
+      <m:oMath>
+        <m:r>
+          <w:rPr>
+            <w:rFonts w:ascii="Cambria Math" w:hAnsi="Cambria Math"/>
+          </w:rPr>
+          <m:t>P</m:t>
+        </m:r>
+        <m:d>
+          <m:dPr>
+            <m:ctrlPr>
+              <w:rPr>
+                <w:rFonts w:ascii="Cambria Math" w:hAnsi="Cambria Math"/>
+                <w:i/>
+              </w:rPr>
+            </m:ctrlPr>
+          </m:dPr>
+          <m:e>
+            <m:acc>
+              <m:accPr>
+                <m:chr m:val="⃑"/>
+                <m:ctrlPr>
+                  <w:rPr>
+                    <w:rFonts w:ascii="Cambria Math" w:hAnsi="Cambria Math"/>
+                    <w:i/>
+                  </w:rPr>
+                </m:ctrlPr>
+              </m:accPr>
+              <m:e>
+                <m:r>
+                  <w:rPr>
+                    <w:rFonts w:ascii="Cambria Math" w:hAnsi="Cambria Math"/>
+                  </w:rPr>
+                  <m:t>X</m:t>
+                </m:r>
+              </m:e>
+            </m:acc>
+            <m:r>
+              <w:rPr>
+                <w:rFonts w:ascii="Cambria Math" w:hAnsi="Cambria Math"/>
+              </w:rPr>
+              <m:t>=</m:t>
+            </m:r>
+            <m:acc>
+              <m:accPr>
+                <m:chr m:val="⃑"/>
+                <m:ctrlPr>
+                  <w:rPr>
+                    <w:rFonts w:ascii="Cambria Math" w:hAnsi="Cambria Math"/>
+                    <w:i/>
+                  </w:rPr>
+                </m:ctrlPr>
+              </m:accPr>
+              <m:e>
+                <m:r>
+                  <w:rPr>
+                    <w:rFonts w:ascii="Cambria Math" w:hAnsi="Cambria Math"/>
+                  </w:rPr>
+                  <m:t>x</m:t>
+                </m:r>
+              </m:e>
+            </m:acc>
+          </m:e>
+          <m:e>
+            <m:r>
+              <w:rPr>
+                <w:rFonts w:ascii="Cambria Math" w:hAnsi="Cambria Math"/>
+              </w:rPr>
+              <m:t>Spam</m:t>
+            </m:r>
+          </m:e>
+        </m:d>
+        <m:r>
+          <w:rPr>
+            <w:rFonts w:ascii="Cambria Math" w:hAnsi="Cambria Math"/>
+          </w:rPr>
+          <m:t>=</m:t>
+        </m:r>
+        <m:nary>
+          <m:naryPr>
+            <m:chr m:val="∏"/>
+            <m:limLoc m:val="subSup"/>
+            <m:ctrlPr>
+              <w:rPr>
+                <w:rFonts w:ascii="Cambria Math" w:hAnsi="Cambria Math"/>
+                <w:i/>
+              </w:rPr>
+            </m:ctrlPr>
+          </m:naryPr>
+          <m:sub>
+            <m:r>
+              <w:rPr>
+                <w:rFonts w:ascii="Cambria Math" w:hAnsi="Cambria Math"/>
+              </w:rPr>
+              <m:t>i=1</m:t>
+            </m:r>
+          </m:sub>
+          <m:sup>
+            <m:r>
+              <w:rPr>
+                <w:rFonts w:ascii="Cambria Math" w:hAnsi="Cambria Math"/>
+              </w:rPr>
+              <m:t>n</m:t>
+            </m:r>
+          </m:sup>
+          <m:e>
+            <m:r>
+              <w:rPr>
+                <w:rFonts w:ascii="Cambria Math" w:hAnsi="Cambria Math"/>
+              </w:rPr>
+              <m:t>P</m:t>
+            </m:r>
+            <m:d>
+              <m:dPr>
+                <m:ctrlPr>
+                  <w:rPr>
+                    <w:rFonts w:ascii="Cambria Math" w:hAnsi="Cambria Math"/>
+                    <w:i/>
+                  </w:rPr>
+                </m:ctrlPr>
+              </m:dPr>
+              <m:e>
+                <m:acc>
+                  <m:accPr>
+                    <m:chr m:val="⃑"/>
+                    <m:ctrlPr>
+                      <w:rPr>
+                        <w:rFonts w:ascii="Cambria Math" w:hAnsi="Cambria Math"/>
+                        <w:i/>
+                      </w:rPr>
+                    </m:ctrlPr>
+                  </m:accPr>
+                  <m:e>
+                    <m:r>
+                      <w:rPr>
+                        <w:rFonts w:ascii="Cambria Math" w:hAnsi="Cambria Math"/>
+                      </w:rPr>
+                      <m:t>X</m:t>
+                    </m:r>
+                  </m:e>
+                </m:acc>
+                <m:r>
+                  <w:rPr>
+                    <w:rFonts w:ascii="Cambria Math" w:hAnsi="Cambria Math"/>
+                  </w:rPr>
+                  <m:t>i=</m:t>
+                </m:r>
+                <m:acc>
+                  <m:accPr>
+                    <m:chr m:val="⃑"/>
+                    <m:ctrlPr>
+                      <w:rPr>
+                        <w:rFonts w:ascii="Cambria Math" w:hAnsi="Cambria Math"/>
+                        <w:i/>
+                      </w:rPr>
+                    </m:ctrlPr>
+                  </m:accPr>
+                  <m:e>
+                    <m:r>
+                      <w:rPr>
+                        <w:rFonts w:ascii="Cambria Math" w:hAnsi="Cambria Math"/>
+                      </w:rPr>
+                      <m:t>xi</m:t>
+                    </m:r>
+                  </m:e>
+                </m:acc>
+              </m:e>
+              <m:e>
+                <m:r>
+                  <w:rPr>
+                    <w:rFonts w:ascii="Cambria Math" w:hAnsi="Cambria Math"/>
+                  </w:rPr>
+                  <m:t>Spam</m:t>
+                </m:r>
+              </m:e>
+            </m:d>
+          </m:e>
+        </m:nary>
+      </m:oMath>
+    </w:p>
+    <w:p>
+      <w:pPr>
+        <w:pStyle w:val="ListParagraph"/>
+        <w:ind w:left="1080"/>
+        <w:rPr>
+          <w:rFonts w:eastAsiaTheme="minorEastAsia"/>
+        </w:rPr>
+      </w:pPr>
+      <w:r>
+        <w:rPr>
+          <w:rFonts w:eastAsiaTheme="minorEastAsia"/>
+        </w:rPr>
+        <w:t xml:space="preserve">The formula used to compute the probability of an email being spam thus will : </w:t>
+      </w:r>
+    </w:p>
+    <w:p>
+      <w:pPr>
+        <w:pStyle w:val="ListParagraph"/>
+        <w:ind w:left="1080"/>
+        <w:rPr>
+          <w:rFonts w:eastAsiaTheme="minorEastAsia"/>
+        </w:rPr>
+      </w:pPr>
+      <m:oMathPara>
+        <m:oMath>
+          <m:r>
+            <w:rPr>
+              <w:rFonts w:ascii="Cambria Math" w:hAnsi="Cambria Math"/>
+            </w:rPr>
+            <m:t>P</m:t>
+          </m:r>
+          <m:d>
+            <m:dPr>
+              <m:ctrlPr>
+                <w:rPr>
+                  <w:rFonts w:ascii="Cambria Math" w:hAnsi="Cambria Math"/>
+                  <w:i/>
+                </w:rPr>
+              </m:ctrlPr>
+            </m:dPr>
+            <m:e>
+              <m:r>
+                <w:rPr>
+                  <w:rFonts w:ascii="Cambria Math" w:hAnsi="Cambria Math"/>
+                </w:rPr>
+                <m:t>Spam</m:t>
+              </m:r>
+            </m:e>
+            <m:e>
+              <m:acc>
+                <m:accPr>
+                  <m:chr m:val="⃑"/>
+                  <m:ctrlPr>
+                    <w:rPr>
+                      <w:rFonts w:ascii="Cambria Math" w:hAnsi="Cambria Math"/>
+                      <w:i/>
+                    </w:rPr>
+                  </m:ctrlPr>
+                </m:accPr>
+                <m:e>
+                  <m:r>
+                    <w:rPr>
+                      <w:rFonts w:ascii="Cambria Math" w:hAnsi="Cambria Math"/>
+                    </w:rPr>
+                    <m:t>X</m:t>
+                  </m:r>
+                </m:e>
+              </m:acc>
+              <m:r>
+                <w:rPr>
+                  <w:rFonts w:ascii="Cambria Math" w:hAnsi="Cambria Math"/>
+                </w:rPr>
+                <m:t>=</m:t>
+              </m:r>
+              <m:acc>
+                <m:accPr>
+                  <m:chr m:val="⃑"/>
+                  <m:ctrlPr>
+                    <w:rPr>
+                      <w:rFonts w:ascii="Cambria Math" w:hAnsi="Cambria Math"/>
+                      <w:i/>
+                    </w:rPr>
+                  </m:ctrlPr>
+                </m:accPr>
+                <m:e>
+                  <m:r>
+                    <w:rPr>
+                      <w:rFonts w:ascii="Cambria Math" w:hAnsi="Cambria Math"/>
+                    </w:rPr>
+                    <m:t>x</m:t>
+                  </m:r>
+                </m:e>
+              </m:acc>
+            </m:e>
+          </m:d>
+          <m:r>
+            <w:rPr>
+              <w:rFonts w:ascii="Cambria Math" w:hAnsi="Cambria Math"/>
+            </w:rPr>
+            <m:t>=P(spam|e)</m:t>
+          </m:r>
+          <m:r>
+            <w:rPr>
+              <w:rFonts w:ascii="Cambria Math" w:hAnsi="Cambria Math"/>
+            </w:rPr>
+            <m:t>=</m:t>
+          </m:r>
+          <m:f>
+            <m:fPr>
+              <m:ctrlPr>
+                <w:rPr>
+                  <w:rFonts w:ascii="Cambria Math" w:hAnsi="Cambria Math"/>
+                  <w:i/>
+                </w:rPr>
+              </m:ctrlPr>
+            </m:fPr>
+            <m:num>
+              <m:r>
+                <w:rPr>
+                  <w:rFonts w:ascii="Cambria Math" w:hAnsi="Cambria Math"/>
+                </w:rPr>
+                <m:t>P</m:t>
+              </m:r>
+              <m:d>
+                <m:dPr>
+                  <m:ctrlPr>
+                    <w:rPr>
+                      <w:rFonts w:ascii="Cambria Math" w:hAnsi="Cambria Math"/>
+                      <w:i/>
+                    </w:rPr>
+                  </m:ctrlPr>
+                </m:dPr>
+                <m:e>
+                  <m:acc>
+                    <m:accPr>
+                      <m:chr m:val="⃑"/>
+                      <m:ctrlPr>
+                        <w:rPr>
+                          <w:rFonts w:ascii="Cambria Math" w:hAnsi="Cambria Math"/>
+                          <w:i/>
+                        </w:rPr>
+                      </m:ctrlPr>
+                    </m:accPr>
+                    <m:e>
+                      <m:r>
+                        <w:rPr>
+                          <w:rFonts w:ascii="Cambria Math" w:hAnsi="Cambria Math"/>
+                        </w:rPr>
+                        <m:t>X</m:t>
+                      </m:r>
+                    </m:e>
+                  </m:acc>
+                  <m:r>
+                    <w:rPr>
+                      <w:rFonts w:ascii="Cambria Math" w:hAnsi="Cambria Math"/>
+                    </w:rPr>
+                    <m:t>=</m:t>
+                  </m:r>
+                  <m:acc>
+                    <m:accPr>
+                      <m:chr m:val="⃑"/>
+                      <m:ctrlPr>
+                        <w:rPr>
+                          <w:rFonts w:ascii="Cambria Math" w:hAnsi="Cambria Math"/>
+                          <w:i/>
+                        </w:rPr>
+                      </m:ctrlPr>
+                    </m:accPr>
+                    <m:e>
+                      <m:r>
+                        <w:rPr>
+                          <w:rFonts w:ascii="Cambria Math" w:hAnsi="Cambria Math"/>
+                        </w:rPr>
+                        <m:t>x</m:t>
+                      </m:r>
+                    </m:e>
+                  </m:acc>
+                </m:e>
+                <m:e>
+                  <m:r>
+                    <w:rPr>
+                      <w:rFonts w:ascii="Cambria Math" w:hAnsi="Cambria Math"/>
+                    </w:rPr>
+                    <m:t>Spam</m:t>
+                  </m:r>
+                </m:e>
+              </m:d>
+              <m:r>
+                <w:rPr>
+                  <w:rFonts w:ascii="Cambria Math" w:hAnsi="Cambria Math"/>
+                </w:rPr>
+                <m:t>P</m:t>
+              </m:r>
+              <m:d>
+                <m:dPr>
+                  <m:ctrlPr>
+                    <w:rPr>
+                      <w:rFonts w:ascii="Cambria Math" w:hAnsi="Cambria Math"/>
+                      <w:i/>
+                    </w:rPr>
+                  </m:ctrlPr>
+                </m:dPr>
+                <m:e>
+                  <m:r>
+                    <w:rPr>
+                      <w:rFonts w:ascii="Cambria Math" w:hAnsi="Cambria Math"/>
+                    </w:rPr>
+                    <m:t>Spam</m:t>
+                  </m:r>
+                </m:e>
+              </m:d>
+            </m:num>
+            <m:den>
+              <m:nary>
+                <m:naryPr>
+                  <m:chr m:val="∏"/>
+                  <m:limLoc m:val="subSup"/>
+                  <m:ctrlPr>
+                    <w:rPr>
+                      <w:rFonts w:ascii="Cambria Math" w:hAnsi="Cambria Math"/>
+                      <w:i/>
+                    </w:rPr>
+                  </m:ctrlPr>
+                </m:naryPr>
+                <m:sub>
+                  <m:r>
+                    <w:rPr>
+                      <w:rFonts w:ascii="Cambria Math" w:hAnsi="Cambria Math"/>
+                    </w:rPr>
+                    <m:t>i=1</m:t>
+                  </m:r>
+                </m:sub>
+                <m:sup>
+                  <m:r>
+                    <w:rPr>
+                      <w:rFonts w:ascii="Cambria Math" w:hAnsi="Cambria Math"/>
+                    </w:rPr>
+                    <m:t>n</m:t>
+                  </m:r>
+                </m:sup>
+                <m:e>
+                  <m:r>
+                    <w:rPr>
+                      <w:rFonts w:ascii="Cambria Math" w:hAnsi="Cambria Math"/>
+                    </w:rPr>
+                    <m:t>P</m:t>
+                  </m:r>
+                  <m:d>
+                    <m:dPr>
+                      <m:ctrlPr>
+                        <w:rPr>
+                          <w:rFonts w:ascii="Cambria Math" w:hAnsi="Cambria Math"/>
+                          <w:i/>
+                        </w:rPr>
+                      </m:ctrlPr>
+                    </m:dPr>
+                    <m:e>
+                      <m:acc>
+                        <m:accPr>
+                          <m:chr m:val="⃑"/>
+                          <m:ctrlPr>
+                            <w:rPr>
+                              <w:rFonts w:ascii="Cambria Math" w:hAnsi="Cambria Math"/>
+                              <w:i/>
+                            </w:rPr>
+                          </m:ctrlPr>
+                        </m:accPr>
+                        <m:e>
+                          <m:r>
+                            <w:rPr>
+                              <w:rFonts w:ascii="Cambria Math" w:hAnsi="Cambria Math"/>
+                            </w:rPr>
+                            <m:t>X</m:t>
+                          </m:r>
+                        </m:e>
+                      </m:acc>
+                      <m:r>
+                        <w:rPr>
+                          <w:rFonts w:ascii="Cambria Math" w:hAnsi="Cambria Math"/>
+                        </w:rPr>
+                        <m:t>=</m:t>
+                      </m:r>
+                      <m:acc>
+                        <m:accPr>
+                          <m:chr m:val="⃑"/>
+                          <m:ctrlPr>
+                            <w:rPr>
+                              <w:rFonts w:ascii="Cambria Math" w:hAnsi="Cambria Math"/>
+                              <w:i/>
+                            </w:rPr>
+                          </m:ctrlPr>
+                        </m:accPr>
+                        <m:e>
+                          <m:r>
+                            <w:rPr>
+                              <w:rFonts w:ascii="Cambria Math" w:hAnsi="Cambria Math"/>
+                            </w:rPr>
+                            <m:t>x</m:t>
+                          </m:r>
+                        </m:e>
+                      </m:acc>
+                    </m:e>
+                    <m:e>
+                      <m:r>
+                        <w:rPr>
+                          <w:rFonts w:ascii="Cambria Math" w:hAnsi="Cambria Math"/>
+                        </w:rPr>
+                        <m:t>Spam</m:t>
+                      </m:r>
+                    </m:e>
+                  </m:d>
+                  <m:r>
+                    <w:rPr>
+                      <w:rFonts w:ascii="Cambria Math" w:hAnsi="Cambria Math"/>
+                    </w:rPr>
+                    <m:t>P</m:t>
+                  </m:r>
+                  <m:d>
+                    <m:dPr>
+                      <m:ctrlPr>
+                        <w:rPr>
+                          <w:rFonts w:ascii="Cambria Math" w:hAnsi="Cambria Math"/>
+                          <w:i/>
+                        </w:rPr>
+                      </m:ctrlPr>
+                    </m:dPr>
+                    <m:e>
+                      <m:r>
+                        <w:rPr>
+                          <w:rFonts w:ascii="Cambria Math" w:hAnsi="Cambria Math"/>
+                        </w:rPr>
+                        <m:t>Spam</m:t>
+                      </m:r>
+                    </m:e>
+                  </m:d>
+                </m:e>
+              </m:nary>
+              <m:r>
+                <w:rPr>
+                  <w:rFonts w:ascii="Cambria Math" w:hAnsi="Cambria Math"/>
+                </w:rPr>
+                <m:t>+</m:t>
+              </m:r>
+              <m:nary>
+                <m:naryPr>
+                  <m:chr m:val="∏"/>
+                  <m:limLoc m:val="subSup"/>
+                  <m:ctrlPr>
+                    <w:rPr>
+                      <w:rFonts w:ascii="Cambria Math" w:hAnsi="Cambria Math"/>
+                      <w:i/>
+                    </w:rPr>
+                  </m:ctrlPr>
+                </m:naryPr>
+                <m:sub>
+                  <m:r>
+                    <w:rPr>
+                      <w:rFonts w:ascii="Cambria Math" w:hAnsi="Cambria Math"/>
+                    </w:rPr>
+                    <m:t>i=1</m:t>
+                  </m:r>
+                </m:sub>
+                <m:sup>
+                  <m:r>
+                    <w:rPr>
+                      <w:rFonts w:ascii="Cambria Math" w:hAnsi="Cambria Math"/>
+                    </w:rPr>
+                    <m:t>n</m:t>
+                  </m:r>
+                </m:sup>
+                <m:e>
+                  <m:r>
+                    <w:rPr>
+                      <w:rFonts w:ascii="Cambria Math" w:hAnsi="Cambria Math"/>
+                    </w:rPr>
+                    <m:t>P</m:t>
+                  </m:r>
+                  <m:d>
+                    <m:dPr>
+                      <m:ctrlPr>
+                        <w:rPr>
+                          <w:rFonts w:ascii="Cambria Math" w:hAnsi="Cambria Math"/>
+                          <w:i/>
+                        </w:rPr>
+                      </m:ctrlPr>
+                    </m:dPr>
+                    <m:e>
+                      <m:acc>
+                        <m:accPr>
+                          <m:chr m:val="⃑"/>
+                          <m:ctrlPr>
+                            <w:rPr>
+                              <w:rFonts w:ascii="Cambria Math" w:hAnsi="Cambria Math"/>
+                              <w:i/>
+                            </w:rPr>
+                          </m:ctrlPr>
+                        </m:accPr>
+                        <m:e>
+                          <m:r>
+                            <w:rPr>
+                              <w:rFonts w:ascii="Cambria Math" w:hAnsi="Cambria Math"/>
+                            </w:rPr>
+                            <m:t>X</m:t>
+                          </m:r>
+                        </m:e>
+                      </m:acc>
+                      <m:r>
+                        <w:rPr>
+                          <w:rFonts w:ascii="Cambria Math" w:hAnsi="Cambria Math"/>
+                        </w:rPr>
+                        <m:t>=</m:t>
+                      </m:r>
+                      <m:acc>
+                        <m:accPr>
+                          <m:chr m:val="⃑"/>
+                          <m:ctrlPr>
+                            <w:rPr>
+                              <w:rFonts w:ascii="Cambria Math" w:hAnsi="Cambria Math"/>
+                              <w:i/>
+                            </w:rPr>
+                          </m:ctrlPr>
+                        </m:accPr>
+                        <m:e>
+                          <m:r>
+                            <w:rPr>
+                              <w:rFonts w:ascii="Cambria Math" w:hAnsi="Cambria Math"/>
+                            </w:rPr>
+                            <m:t>x</m:t>
+                          </m:r>
+                        </m:e>
+                      </m:acc>
+                    </m:e>
+                    <m:e>
+                      <m:sSup>
+                        <m:sSupPr>
+                          <m:ctrlPr>
+                            <w:rPr>
+                              <w:rFonts w:ascii="Cambria Math" w:hAnsi="Cambria Math"/>
+                              <w:i/>
+                            </w:rPr>
+                          </m:ctrlPr>
+                        </m:sSupPr>
+                        <m:e>
+                          <m:r>
+                            <w:rPr>
+                              <w:rFonts w:ascii="Cambria Math" w:hAnsi="Cambria Math"/>
+                            </w:rPr>
+                            <m:t>Spam</m:t>
+                          </m:r>
+                        </m:e>
+                        <m:sup>
+                          <m:r>
+                            <w:rPr>
+                              <w:rFonts w:ascii="Cambria Math" w:hAnsi="Cambria Math"/>
+                            </w:rPr>
+                            <m:t>'</m:t>
+                          </m:r>
+                        </m:sup>
+                      </m:sSup>
+                    </m:e>
+                  </m:d>
+                  <m:r>
+                    <w:rPr>
+                      <w:rFonts w:ascii="Cambria Math" w:hAnsi="Cambria Math"/>
+                    </w:rPr>
+                    <m:t>P</m:t>
+                  </m:r>
+                  <m:d>
+                    <m:dPr>
+                      <m:ctrlPr>
+                        <w:rPr>
+                          <w:rFonts w:ascii="Cambria Math" w:hAnsi="Cambria Math"/>
+                          <w:i/>
+                        </w:rPr>
+                      </m:ctrlPr>
+                    </m:dPr>
+                    <m:e>
+                      <m:sSup>
+                        <m:sSupPr>
+                          <m:ctrlPr>
+                            <w:rPr>
+                              <w:rFonts w:ascii="Cambria Math" w:hAnsi="Cambria Math"/>
+                              <w:i/>
+                            </w:rPr>
+                          </m:ctrlPr>
+                        </m:sSupPr>
+                        <m:e>
+                          <m:r>
+                            <w:rPr>
+                              <w:rFonts w:ascii="Cambria Math" w:hAnsi="Cambria Math"/>
+                            </w:rPr>
+                            <m:t>Spam</m:t>
+                          </m:r>
+                        </m:e>
+                        <m:sup>
+                          <m:r>
+                            <w:rPr>
+                              <w:rFonts w:ascii="Cambria Math" w:hAnsi="Cambria Math"/>
+                            </w:rPr>
+                            <m:t>'</m:t>
+                          </m:r>
+                        </m:sup>
+                      </m:sSup>
+                    </m:e>
+                  </m:d>
+                </m:e>
+              </m:nary>
+            </m:den>
+          </m:f>
+        </m:oMath>
+      </m:oMathPara>
+    </w:p>
+    <w:p>
+      <w:pPr>
+        <w:rPr>
+          <w:rFonts w:eastAsiaTheme="minorEastAsia"/>
+        </w:rPr>
+      </w:pPr>
+      <w:r>
+        <w:t>or in other words:</w:t>
+      </w:r>
+      <w:r>
+        <w:br/>
+      </w:r>
+      <m:oMathPara>
+        <m:oMath>
+          <m:r>
+            <w:rPr>
+              <w:rFonts w:ascii="Cambria Math" w:hAnsi="Cambria Math"/>
+            </w:rPr>
+            <m:t>P</m:t>
+          </m:r>
+          <m:d>
+            <m:dPr>
+              <m:ctrlPr>
+                <w:rPr>
+                  <w:rFonts w:ascii="Cambria Math" w:hAnsi="Cambria Math"/>
+                  <w:i/>
+                </w:rPr>
+              </m:ctrlPr>
+            </m:dPr>
+            <m:e>
+              <m:r>
+                <w:rPr>
+                  <w:rFonts w:ascii="Cambria Math" w:hAnsi="Cambria Math"/>
+                </w:rPr>
+                <m:t>Spam</m:t>
+              </m:r>
+            </m:e>
+            <m:e>
+              <m:r>
+                <w:rPr>
+                  <w:rFonts w:ascii="Cambria Math" w:hAnsi="Cambria Math"/>
+                </w:rPr>
+                <m:t>word</m:t>
+              </m:r>
+            </m:e>
+          </m:d>
+          <m:r>
+            <w:rPr>
+              <w:rFonts w:ascii="Cambria Math" w:hAnsi="Cambria Math"/>
+            </w:rPr>
+            <m:t>=</m:t>
+          </m:r>
+          <m:f>
+            <m:fPr>
+              <m:ctrlPr>
+                <w:rPr>
+                  <w:rFonts w:ascii="Cambria Math" w:hAnsi="Cambria Math"/>
+                  <w:i/>
+                </w:rPr>
+              </m:ctrlPr>
+            </m:fPr>
+            <m:num>
+              <m:r>
+                <w:rPr>
+                  <w:rFonts w:ascii="Cambria Math" w:hAnsi="Cambria Math"/>
+                </w:rPr>
+                <m:t>P</m:t>
+              </m:r>
+              <m:d>
+                <m:dPr>
+                  <m:ctrlPr>
+                    <w:rPr>
+                      <w:rFonts w:ascii="Cambria Math" w:hAnsi="Cambria Math"/>
+                      <w:i/>
+                    </w:rPr>
+                  </m:ctrlPr>
+                </m:dPr>
+                <m:e>
+                  <m:r>
+                    <w:rPr>
+                      <w:rFonts w:ascii="Cambria Math" w:hAnsi="Cambria Math"/>
+                    </w:rPr>
+                    <m:t>word</m:t>
+                  </m:r>
+                </m:e>
+                <m:e>
+                  <m:r>
+                    <w:rPr>
+                      <w:rFonts w:ascii="Cambria Math" w:hAnsi="Cambria Math"/>
+                    </w:rPr>
+                    <m:t>Spam</m:t>
+                  </m:r>
+                </m:e>
+              </m:d>
+              <m:r>
+                <w:rPr>
+                  <w:rFonts w:ascii="Cambria Math" w:hAnsi="Cambria Math"/>
+                </w:rPr>
+                <m:t>×P(Spam)</m:t>
+              </m:r>
+            </m:num>
+            <m:den>
+              <m:r>
+                <w:rPr>
+                  <w:rFonts w:ascii="Cambria Math" w:hAnsi="Cambria Math"/>
+                </w:rPr>
+                <m:t>P(Word)</m:t>
+              </m:r>
+            </m:den>
+          </m:f>
+        </m:oMath>
+      </m:oMathPara>
+    </w:p>
+    <w:p>
+      <w:pPr>
+        <w:pStyle w:val="ListParagraph"/>
+        <w:ind w:left="1080"/>
+        <w:rPr>
+          <w:rFonts w:eastAsiaTheme="minorEastAsia"/>
+        </w:rPr>
       </w:pPr>
       <m:oMathPara>
         <m:oMath>
@@ -560,19 +2758,207 @@
     <w:p>
       <w:pPr>
         <w:pStyle w:val="ListParagraph"/>
+        <w:ind w:left="1080"/>
+      </w:pPr>
+    </w:p>
+    <w:p>
+      <w:pPr>
+        <w:pStyle w:val="ListParagraph"/>
         <w:numPr>
           <w:ilvl w:val="0"/>
           <w:numId w:val="5"/>
         </w:numPr>
       </w:pPr>
       <w:r>
-        <w:t>It caters to our plan as it would correctly train and then classify the dataset by finding the correct no of occurrences</w:t>
-      </w:r>
-      <w:bookmarkStart w:id="0" w:name="_GoBack"/>
-      <w:bookmarkEnd w:id="0"/>
-      <w:r>
-        <w:t xml:space="preserve"> of the spam words in the email.</w:t>
-      </w:r>
+        <w:t>It caters to our plan as it would correctly train and then classify the dataset by finding the correct no of occurrences of the spam words in the email.</w:t>
+      </w:r>
+      <w:r>
+        <w:t xml:space="preserve"> Further </w:t>
+      </w:r>
+      <w:r>
+        <w:t xml:space="preserve">to minimize “false positives” we will need to compare probability of email being spam and not spam </w:t>
+      </w:r>
+      <w:r>
+        <w:t xml:space="preserve">and set a threshold value </w:t>
+      </w:r>
+      <w:r>
+        <w:t xml:space="preserve">(say c) </w:t>
+      </w:r>
+      <w:r>
+        <w:t>as :</w:t>
+      </w:r>
+    </w:p>
+    <w:p>
+      <w:pPr>
+        <w:pStyle w:val="ListParagraph"/>
+        <w:ind w:left="1080"/>
+      </w:pPr>
+      <m:oMathPara>
+        <m:oMath>
+          <m:f>
+            <m:fPr>
+              <m:ctrlPr>
+                <w:rPr>
+                  <w:rFonts w:ascii="Cambria Math" w:hAnsi="Cambria Math"/>
+                  <w:i/>
+                </w:rPr>
+              </m:ctrlPr>
+            </m:fPr>
+            <m:num>
+              <m:r>
+                <w:rPr>
+                  <w:rFonts w:ascii="Cambria Math" w:hAnsi="Cambria Math"/>
+                </w:rPr>
+                <m:t>P(</m:t>
+              </m:r>
+              <m:r>
+                <w:rPr>
+                  <w:rFonts w:ascii="Cambria Math" w:hAnsi="Cambria Math"/>
+                </w:rPr>
+                <m:t>spam|</m:t>
+              </m:r>
+              <m:acc>
+                <m:accPr>
+                  <m:chr m:val="⃑"/>
+                  <m:ctrlPr>
+                    <w:rPr>
+                      <w:rFonts w:ascii="Cambria Math" w:hAnsi="Cambria Math"/>
+                      <w:i/>
+                    </w:rPr>
+                  </m:ctrlPr>
+                </m:accPr>
+                <m:e>
+                  <m:r>
+                    <w:rPr>
+                      <w:rFonts w:ascii="Cambria Math" w:hAnsi="Cambria Math"/>
+                    </w:rPr>
+                    <m:t>X</m:t>
+                  </m:r>
+                </m:e>
+              </m:acc>
+              <m:r>
+                <w:rPr>
+                  <w:rFonts w:ascii="Cambria Math" w:hAnsi="Cambria Math"/>
+                </w:rPr>
+                <m:t>=</m:t>
+              </m:r>
+              <m:acc>
+                <m:accPr>
+                  <m:chr m:val="⃑"/>
+                  <m:ctrlPr>
+                    <w:rPr>
+                      <w:rFonts w:ascii="Cambria Math" w:hAnsi="Cambria Math"/>
+                      <w:i/>
+                    </w:rPr>
+                  </m:ctrlPr>
+                </m:accPr>
+                <m:e>
+                  <m:r>
+                    <w:rPr>
+                      <w:rFonts w:ascii="Cambria Math" w:hAnsi="Cambria Math"/>
+                    </w:rPr>
+                    <m:t>x</m:t>
+                  </m:r>
+                </m:e>
+              </m:acc>
+              <m:r>
+                <w:rPr>
+                  <w:rFonts w:ascii="Cambria Math" w:hAnsi="Cambria Math"/>
+                </w:rPr>
+                <m:t>)</m:t>
+              </m:r>
+            </m:num>
+            <m:den>
+              <m:r>
+                <w:rPr>
+                  <w:rFonts w:ascii="Cambria Math" w:hAnsi="Cambria Math"/>
+                </w:rPr>
+                <m:t>P</m:t>
+              </m:r>
+              <m:d>
+                <m:dPr>
+                  <m:ctrlPr>
+                    <w:rPr>
+                      <w:rFonts w:ascii="Cambria Math" w:hAnsi="Cambria Math"/>
+                      <w:i/>
+                    </w:rPr>
+                  </m:ctrlPr>
+                </m:dPr>
+                <m:e>
+                  <m:r>
+                    <w:rPr>
+                      <w:rFonts w:ascii="Cambria Math" w:hAnsi="Cambria Math"/>
+                    </w:rPr>
+                    <m:t>no</m:t>
+                  </m:r>
+                  <m:r>
+                    <w:rPr>
+                      <w:rFonts w:ascii="Cambria Math" w:hAnsi="Cambria Math"/>
+                    </w:rPr>
+                    <m:t>t spam|</m:t>
+                  </m:r>
+                  <m:acc>
+                    <m:accPr>
+                      <m:chr m:val="⃑"/>
+                      <m:ctrlPr>
+                        <w:rPr>
+                          <w:rFonts w:ascii="Cambria Math" w:hAnsi="Cambria Math"/>
+                          <w:i/>
+                        </w:rPr>
+                      </m:ctrlPr>
+                    </m:accPr>
+                    <m:e>
+                      <m:r>
+                        <w:rPr>
+                          <w:rFonts w:ascii="Cambria Math" w:hAnsi="Cambria Math"/>
+                        </w:rPr>
+                        <m:t>X</m:t>
+                      </m:r>
+                    </m:e>
+                  </m:acc>
+                  <m:r>
+                    <w:rPr>
+                      <w:rFonts w:ascii="Cambria Math" w:hAnsi="Cambria Math"/>
+                    </w:rPr>
+                    <m:t>=</m:t>
+                  </m:r>
+                  <m:acc>
+                    <m:accPr>
+                      <m:chr m:val="⃑"/>
+                      <m:ctrlPr>
+                        <w:rPr>
+                          <w:rFonts w:ascii="Cambria Math" w:hAnsi="Cambria Math"/>
+                          <w:i/>
+                        </w:rPr>
+                      </m:ctrlPr>
+                    </m:accPr>
+                    <m:e>
+                      <m:r>
+                        <w:rPr>
+                          <w:rFonts w:ascii="Cambria Math" w:hAnsi="Cambria Math"/>
+                        </w:rPr>
+                        <m:t>x</m:t>
+                      </m:r>
+                    </m:e>
+                  </m:acc>
+                </m:e>
+              </m:d>
+            </m:den>
+          </m:f>
+          <m:r>
+            <w:rPr>
+              <w:rFonts w:ascii="Cambria Math" w:hAnsi="Cambria Math"/>
+            </w:rPr>
+            <m:t>&gt;</m:t>
+          </m:r>
+          <m:r>
+            <w:rPr>
+              <w:rFonts w:ascii="Cambria Math" w:hAnsi="Cambria Math"/>
+            </w:rPr>
+            <m:t xml:space="preserve">c </m:t>
+          </m:r>
+        </m:oMath>
+      </m:oMathPara>
     </w:p>
     <w:p>
       <w:pPr>

</xml_diff>

<commit_message>
more refined Question 3
</commit_message>
<xml_diff>
--- a/Assignment_2/Question_3_Theoretical.docx
+++ b/Assignment_2/Question_3_Theoretical.docx
@@ -38,7 +38,15 @@
         </w:numPr>
       </w:pPr>
       <w:r>
-        <w:t>In the case of discrete features (2 Category only) , the highest no of leaves would be 2</w:t>
+        <w:t>In the case of discrete features (2 Category only</w:t>
+      </w:r>
+      <w:proofErr w:type="gramStart"/>
+      <w:r>
+        <w:t>) ,</w:t>
+      </w:r>
+      <w:proofErr w:type="gramEnd"/>
+      <w:r>
+        <w:t xml:space="preserve"> the highest no of leaves would be 2</w:t>
       </w:r>
       <w:r>
         <w:rPr>
@@ -68,7 +76,15 @@
         </w:numPr>
       </w:pPr>
       <w:r>
-        <w:t xml:space="preserve">In the event of continuous features, we can use the sample values many times. So the maximum no of leaf nodes could be equal to number of samples which in this case would be N samples. </w:t>
+        <w:t xml:space="preserve">In the event of continuous features, we can use the sample values many times. </w:t>
+      </w:r>
+      <w:proofErr w:type="gramStart"/>
+      <w:r>
+        <w:t>So</w:t>
+      </w:r>
+      <w:proofErr w:type="gramEnd"/>
+      <w:r>
+        <w:t xml:space="preserve"> the maximum no of leaf nodes could be equal to number of samples which in this case would be N samples. </w:t>
       </w:r>
     </w:p>
     <w:p>
@@ -95,8 +111,43 @@
         <w:t xml:space="preserve">This plan may not work because </w:t>
       </w:r>
       <w:r>
-        <w:t>the probability is only of the total emails containing the keywords. This is because the dataset considered is only for total emails containing specific set of keywords. The probability formula should look something like this :</w:t>
-      </w:r>
+        <w:t>the probability is only of the total emails containing the keywords.</w:t>
+      </w:r>
+      <w:r>
+        <w:t xml:space="preserve"> The major problem is of curse of dimensionality. The no. of spam emails with w</w:t>
+      </w:r>
+      <w:proofErr w:type="gramStart"/>
+      <w:r>
+        <w:t>1,w</w:t>
+      </w:r>
+      <w:proofErr w:type="gramEnd"/>
+      <w:r>
+        <w:t>2…</w:t>
+      </w:r>
+      <w:proofErr w:type="spellStart"/>
+      <w:r>
+        <w:t>wn</w:t>
+      </w:r>
+      <w:proofErr w:type="spellEnd"/>
+      <w:r>
+        <w:t xml:space="preserve"> as keywords will be 0 for a reasonably sized training set as an email will very unlikely contain n keywords for large n. </w:t>
+      </w:r>
+      <w:proofErr w:type="gramStart"/>
+      <w:r>
+        <w:t>So</w:t>
+      </w:r>
+      <w:proofErr w:type="gramEnd"/>
+      <w:r>
+        <w:t xml:space="preserve"> for new emails probability will be undefined with the given equation in question.</w:t>
+      </w:r>
+      <w:r>
+        <w:t xml:space="preserve"> This is because the dataset considered is only for total emails containing specific set of keywords. The probability formula should look something like </w:t>
+      </w:r>
+      <w:proofErr w:type="gramStart"/>
+      <w:r>
+        <w:t>this :</w:t>
+      </w:r>
+      <w:proofErr w:type="gramEnd"/>
     </w:p>
     <w:p>
       <w:pPr>
@@ -325,7 +376,35 @@
         <w:rPr>
           <w:rFonts w:eastAsiaTheme="minorEastAsia"/>
         </w:rPr>
-        <w:t>Here the features are the words in the email and so the probability should be calculated of the each distinct word in the emails. After training the data set by counting number of times each word appears in the email we can build the classifier and then test it on the email</w:t>
+        <w:t xml:space="preserve">Here the features are the words in the email and so the probability should be calculated of </w:t>
+      </w:r>
+      <w:proofErr w:type="gramStart"/>
+      <w:r>
+        <w:rPr>
+          <w:rFonts w:eastAsiaTheme="minorEastAsia"/>
+        </w:rPr>
+        <w:t>the each</w:t>
+      </w:r>
+      <w:proofErr w:type="gramEnd"/>
+      <w:r>
+        <w:rPr>
+          <w:rFonts w:eastAsiaTheme="minorEastAsia"/>
+        </w:rPr>
+        <w:t xml:space="preserve"> distinct word in the emails. After training the data set by counting number of times each word appears in the </w:t>
+      </w:r>
+      <w:proofErr w:type="gramStart"/>
+      <w:r>
+        <w:rPr>
+          <w:rFonts w:eastAsiaTheme="minorEastAsia"/>
+        </w:rPr>
+        <w:t>email</w:t>
+      </w:r>
+      <w:proofErr w:type="gramEnd"/>
+      <w:r>
+        <w:rPr>
+          <w:rFonts w:eastAsiaTheme="minorEastAsia"/>
+        </w:rPr>
+        <w:t xml:space="preserve"> we can build the classifier and then test it on the email</w:t>
       </w:r>
       <w:r>
         <w:rPr>
@@ -336,8 +415,13 @@
       <w:r>
         <w:t xml:space="preserve"> </w:t>
       </w:r>
-      <w:r>
-        <w:t xml:space="preserve">Finally </w:t>
+      <w:proofErr w:type="gramStart"/>
+      <w:r>
+        <w:t>Finally</w:t>
+      </w:r>
+      <w:proofErr w:type="gramEnd"/>
+      <w:r>
+        <w:t xml:space="preserve"> </w:t>
       </w:r>
       <w:r>
         <w:t xml:space="preserve">for classification into Spam and No spam it would be needed to compare the computed probability </w:t>
@@ -355,7 +439,15 @@
         <w:t xml:space="preserve">wrongly classified as “non-spam” </w:t>
       </w:r>
       <w:r>
-        <w:t xml:space="preserve">while true-positives would be spam emails correctly classified as </w:t>
+        <w:t xml:space="preserve">while </w:t>
+      </w:r>
+      <w:proofErr w:type="gramStart"/>
+      <w:r>
+        <w:t>true-positives</w:t>
+      </w:r>
+      <w:proofErr w:type="gramEnd"/>
+      <w:r>
+        <w:t xml:space="preserve"> would be spam emails correctly classified as </w:t>
       </w:r>
       <w:r>
         <w:t>Spam.</w:t>
@@ -411,6 +503,53 @@
         </w:rPr>
         <w:t xml:space="preserve"> is not there in the training set</w:t>
       </w:r>
+      <w:r>
+        <w:rPr>
+          <w:rFonts w:eastAsiaTheme="minorEastAsia"/>
+        </w:rPr>
+        <w:t xml:space="preserve">. </w:t>
+      </w:r>
+      <w:proofErr w:type="gramStart"/>
+      <w:r>
+        <w:rPr>
+          <w:rFonts w:eastAsiaTheme="minorEastAsia"/>
+        </w:rPr>
+        <w:t>So</w:t>
+      </w:r>
+      <w:proofErr w:type="gramEnd"/>
+      <w:r>
+        <w:rPr>
+          <w:rFonts w:eastAsiaTheme="minorEastAsia"/>
+        </w:rPr>
+        <w:t xml:space="preserve"> a large dataset is needed. Maybe 2</w:t>
+      </w:r>
+      <w:r>
+        <w:rPr>
+          <w:rFonts w:eastAsiaTheme="minorEastAsia"/>
+          <w:vertAlign w:val="superscript"/>
+        </w:rPr>
+        <w:t>n</w:t>
+      </w:r>
+      <w:r>
+        <w:rPr>
+          <w:rFonts w:eastAsiaTheme="minorEastAsia"/>
+        </w:rPr>
+        <w:t xml:space="preserve"> emails in training </w:t>
+      </w:r>
+      <w:proofErr w:type="gramStart"/>
+      <w:r>
+        <w:rPr>
+          <w:rFonts w:eastAsiaTheme="minorEastAsia"/>
+        </w:rPr>
+        <w:t>set ,</w:t>
+      </w:r>
+      <w:proofErr w:type="gramEnd"/>
+      <w:r>
+        <w:rPr>
+          <w:rFonts w:eastAsiaTheme="minorEastAsia"/>
+        </w:rPr>
+        <w:t xml:space="preserve"> n here is no of keywords. </w:t>
+      </w:r>
     </w:p>
     <w:p>
       <w:pPr>
@@ -430,8 +569,13 @@
         <w:ind w:left="1080"/>
       </w:pPr>
       <w:r>
-        <w:t>By Bayes Theorem we know that :</w:t>
-      </w:r>
+        <w:t xml:space="preserve">By Bayes Theorem we know </w:t>
+      </w:r>
+      <w:proofErr w:type="gramStart"/>
+      <w:r>
+        <w:t>that :</w:t>
+      </w:r>
+      <w:proofErr w:type="gramEnd"/>
     </w:p>
     <w:p>
       <w:pPr>
@@ -580,8 +724,13 @@
         <w:ind w:left="1080"/>
       </w:pPr>
       <w:r>
-        <w:t>Alternative form of Bayes Theorem says that :</w:t>
-      </w:r>
+        <w:t xml:space="preserve">Alternative form of Bayes Theorem says </w:t>
+      </w:r>
+      <w:proofErr w:type="gramStart"/>
+      <w:r>
+        <w:t>that :</w:t>
+      </w:r>
+      <w:proofErr w:type="gramEnd"/>
     </w:p>
     <w:p>
       <w:pPr>
@@ -876,6 +1025,7 @@
             <w:rPr>
               <w:rFonts w:ascii="Cambria Math" w:hAnsi="Cambria Math"/>
             </w:rPr>
+            <w:lastRenderedPageBreak/>
             <m:t>P</m:t>
           </m:r>
           <m:d>
@@ -1112,6 +1262,7 @@
         </w:rPr>
         <w:t>w</w:t>
       </w:r>
+      <w:proofErr w:type="gramStart"/>
       <w:r>
         <w:rPr>
           <w:rFonts w:ascii="CMR7" w:hAnsi="CMR7" w:cs="CMR7"/>
@@ -1130,6 +1281,7 @@
         </w:rPr>
         <w:t>,w</w:t>
       </w:r>
+      <w:proofErr w:type="gramEnd"/>
       <w:r>
         <w:rPr>
           <w:rFonts w:ascii="CMR7" w:hAnsi="CMR7" w:cs="CMR7"/>
@@ -1211,10 +1363,7 @@
         <w:t xml:space="preserve"> </w:t>
       </w:r>
       <w:r>
-        <w:t xml:space="preserve">. So </w:t>
-      </w:r>
-      <w:r>
-        <w:t xml:space="preserve"> </w:t>
+        <w:t xml:space="preserve">. So  </w:t>
       </w:r>
       <m:oMath>
         <m:acc>
@@ -1238,10 +1387,7 @@
         </m:acc>
       </m:oMath>
       <w:r>
-        <w:t xml:space="preserve"> </w:t>
-      </w:r>
-      <w:r>
-        <w:t>=</w:t>
+        <w:t xml:space="preserve"> =</w:t>
       </w:r>
       <w:r>
         <w:t>&lt;</w:t>
@@ -1266,6 +1412,7 @@
         </w:rPr>
         <w:t>w</w:t>
       </w:r>
+      <w:proofErr w:type="gramStart"/>
       <w:r>
         <w:rPr>
           <w:rFonts w:ascii="CMR7" w:hAnsi="CMR7" w:cs="CMR7"/>
@@ -1284,6 +1431,7 @@
         </w:rPr>
         <w:t>,w</w:t>
       </w:r>
+      <w:proofErr w:type="gramEnd"/>
       <w:r>
         <w:rPr>
           <w:rFonts w:ascii="CMR7" w:hAnsi="CMR7" w:cs="CMR7"/>
@@ -1360,19 +1508,7 @@
           <w:rPr>
             <w:rFonts w:ascii="Cambria Math" w:hAnsi="Cambria Math"/>
           </w:rPr>
-          <m:t>=&lt;</m:t>
-        </m:r>
-        <m:r>
-          <w:rPr>
-            <w:rFonts w:ascii="Cambria Math" w:hAnsi="Cambria Math"/>
-          </w:rPr>
-          <m:t>x1,x2….xn</m:t>
-        </m:r>
-        <m:r>
-          <w:rPr>
-            <w:rFonts w:ascii="Cambria Math" w:hAnsi="Cambria Math"/>
-          </w:rPr>
-          <m:t>&gt;</m:t>
+          <m:t>=&lt;x1,x2….xn&gt;</m:t>
         </m:r>
       </m:oMath>
       <w:r>
@@ -1423,15 +1559,7 @@
         <w:rPr>
           <w:rFonts w:eastAsiaTheme="minorEastAsia"/>
         </w:rPr>
-        <w:t xml:space="preserve"> i.e. they are conditional</w:t>
-      </w:r>
-      <w:bookmarkStart w:id="0" w:name="_GoBack"/>
-      <w:bookmarkEnd w:id="0"/>
-      <w:r>
-        <w:rPr>
-          <w:rFonts w:eastAsiaTheme="minorEastAsia"/>
-        </w:rPr>
-        <w:t>ly independent</w:t>
+        <w:t xml:space="preserve"> i.e. they are conditionally independent</w:t>
       </w:r>
       <w:r>
         <w:rPr>
@@ -1443,8 +1571,21 @@
         <w:rPr>
           <w:rFonts w:eastAsiaTheme="minorEastAsia"/>
         </w:rPr>
-        <w:lastRenderedPageBreak/>
-        <w:t>Using the extended version of Bayes Theorem , the extended version of Naïve Bayes can be written as below:</w:t>
+        <w:t xml:space="preserve">Using the extended version of Bayes </w:t>
+      </w:r>
+      <w:proofErr w:type="gramStart"/>
+      <w:r>
+        <w:rPr>
+          <w:rFonts w:eastAsiaTheme="minorEastAsia"/>
+        </w:rPr>
+        <w:t>Theorem ,</w:t>
+      </w:r>
+      <w:proofErr w:type="gramEnd"/>
+      <w:r>
+        <w:rPr>
+          <w:rFonts w:eastAsiaTheme="minorEastAsia"/>
+        </w:rPr>
+        <w:t xml:space="preserve"> the extended version of Naïve Bayes can be written as below:</w:t>
       </w:r>
     </w:p>
     <w:p>
@@ -1737,13 +1878,7 @@
                 <w:rPr>
                   <w:rFonts w:ascii="Cambria Math" w:hAnsi="Cambria Math"/>
                 </w:rPr>
-                <m:t>+</m:t>
-              </m:r>
-              <m:r>
-                <w:rPr>
-                  <w:rFonts w:ascii="Cambria Math" w:hAnsi="Cambria Math"/>
-                </w:rPr>
-                <m:t>P</m:t>
+                <m:t>+P</m:t>
               </m:r>
               <m:d>
                 <m:dPr>
@@ -2043,7 +2178,21 @@
         <w:rPr>
           <w:rFonts w:eastAsiaTheme="minorEastAsia"/>
         </w:rPr>
-        <w:t xml:space="preserve">The formula used to compute the probability of an email being spam thus will : </w:t>
+        <w:t xml:space="preserve">The formula used to compute the probability of an email being spam thus </w:t>
+      </w:r>
+      <w:proofErr w:type="gramStart"/>
+      <w:r>
+        <w:rPr>
+          <w:rFonts w:eastAsiaTheme="minorEastAsia"/>
+        </w:rPr>
+        <w:t>will :</w:t>
+      </w:r>
+      <w:proofErr w:type="gramEnd"/>
+      <w:r>
+        <w:rPr>
+          <w:rFonts w:eastAsiaTheme="minorEastAsia"/>
+        </w:rPr>
+        <w:t xml:space="preserve"> </w:t>
       </w:r>
     </w:p>
     <w:p>
@@ -2130,13 +2279,7 @@
             <w:rPr>
               <w:rFonts w:ascii="Cambria Math" w:hAnsi="Cambria Math"/>
             </w:rPr>
-            <m:t>=P(spam|e)</m:t>
-          </m:r>
-          <m:r>
-            <w:rPr>
-              <w:rFonts w:ascii="Cambria Math" w:hAnsi="Cambria Math"/>
-            </w:rPr>
-            <m:t>=</m:t>
+            <m:t>=P(spam|e)=</m:t>
           </m:r>
           <m:f>
             <m:fPr>
@@ -2148,102 +2291,6 @@
               </m:ctrlPr>
             </m:fPr>
             <m:num>
-              <m:r>
-                <w:rPr>
-                  <w:rFonts w:ascii="Cambria Math" w:hAnsi="Cambria Math"/>
-                </w:rPr>
-                <m:t>P</m:t>
-              </m:r>
-              <m:d>
-                <m:dPr>
-                  <m:ctrlPr>
-                    <w:rPr>
-                      <w:rFonts w:ascii="Cambria Math" w:hAnsi="Cambria Math"/>
-                      <w:i/>
-                    </w:rPr>
-                  </m:ctrlPr>
-                </m:dPr>
-                <m:e>
-                  <m:acc>
-                    <m:accPr>
-                      <m:chr m:val="⃑"/>
-                      <m:ctrlPr>
-                        <w:rPr>
-                          <w:rFonts w:ascii="Cambria Math" w:hAnsi="Cambria Math"/>
-                          <w:i/>
-                        </w:rPr>
-                      </m:ctrlPr>
-                    </m:accPr>
-                    <m:e>
-                      <m:r>
-                        <w:rPr>
-                          <w:rFonts w:ascii="Cambria Math" w:hAnsi="Cambria Math"/>
-                        </w:rPr>
-                        <m:t>X</m:t>
-                      </m:r>
-                    </m:e>
-                  </m:acc>
-                  <m:r>
-                    <w:rPr>
-                      <w:rFonts w:ascii="Cambria Math" w:hAnsi="Cambria Math"/>
-                    </w:rPr>
-                    <m:t>=</m:t>
-                  </m:r>
-                  <m:acc>
-                    <m:accPr>
-                      <m:chr m:val="⃑"/>
-                      <m:ctrlPr>
-                        <w:rPr>
-                          <w:rFonts w:ascii="Cambria Math" w:hAnsi="Cambria Math"/>
-                          <w:i/>
-                        </w:rPr>
-                      </m:ctrlPr>
-                    </m:accPr>
-                    <m:e>
-                      <m:r>
-                        <w:rPr>
-                          <w:rFonts w:ascii="Cambria Math" w:hAnsi="Cambria Math"/>
-                        </w:rPr>
-                        <m:t>x</m:t>
-                      </m:r>
-                    </m:e>
-                  </m:acc>
-                </m:e>
-                <m:e>
-                  <m:r>
-                    <w:rPr>
-                      <w:rFonts w:ascii="Cambria Math" w:hAnsi="Cambria Math"/>
-                    </w:rPr>
-                    <m:t>Spam</m:t>
-                  </m:r>
-                </m:e>
-              </m:d>
-              <m:r>
-                <w:rPr>
-                  <w:rFonts w:ascii="Cambria Math" w:hAnsi="Cambria Math"/>
-                </w:rPr>
-                <m:t>P</m:t>
-              </m:r>
-              <m:d>
-                <m:dPr>
-                  <m:ctrlPr>
-                    <w:rPr>
-                      <w:rFonts w:ascii="Cambria Math" w:hAnsi="Cambria Math"/>
-                      <w:i/>
-                    </w:rPr>
-                  </m:ctrlPr>
-                </m:dPr>
-                <m:e>
-                  <m:r>
-                    <w:rPr>
-                      <w:rFonts w:ascii="Cambria Math" w:hAnsi="Cambria Math"/>
-                    </w:rPr>
-                    <m:t>Spam</m:t>
-                  </m:r>
-                </m:e>
-              </m:d>
-            </m:num>
-            <m:den>
               <m:nary>
                 <m:naryPr>
                   <m:chr m:val="∏"/>
@@ -2342,6 +2389,144 @@
                       </m:r>
                     </m:e>
                   </m:d>
+                  <m:r>
+                    <w:rPr>
+                      <w:rFonts w:ascii="Cambria Math" w:hAnsi="Cambria Math"/>
+                    </w:rPr>
+                    <m:t>×</m:t>
+                  </m:r>
+                  <m:r>
+                    <w:rPr>
+                      <w:rFonts w:ascii="Cambria Math" w:hAnsi="Cambria Math"/>
+                    </w:rPr>
+                    <m:t>P</m:t>
+                  </m:r>
+                  <m:d>
+                    <m:dPr>
+                      <m:ctrlPr>
+                        <w:rPr>
+                          <w:rFonts w:ascii="Cambria Math" w:hAnsi="Cambria Math"/>
+                          <w:i/>
+                        </w:rPr>
+                      </m:ctrlPr>
+                    </m:dPr>
+                    <m:e>
+                      <m:r>
+                        <w:rPr>
+                          <w:rFonts w:ascii="Cambria Math" w:hAnsi="Cambria Math"/>
+                        </w:rPr>
+                        <m:t>Spam</m:t>
+                      </m:r>
+                    </m:e>
+                  </m:d>
+                </m:e>
+              </m:nary>
+            </m:num>
+            <m:den>
+              <m:nary>
+                <m:naryPr>
+                  <m:chr m:val="∏"/>
+                  <m:limLoc m:val="subSup"/>
+                  <m:ctrlPr>
+                    <w:rPr>
+                      <w:rFonts w:ascii="Cambria Math" w:hAnsi="Cambria Math"/>
+                      <w:i/>
+                    </w:rPr>
+                  </m:ctrlPr>
+                </m:naryPr>
+                <m:sub>
+                  <m:r>
+                    <w:rPr>
+                      <w:rFonts w:ascii="Cambria Math" w:hAnsi="Cambria Math"/>
+                    </w:rPr>
+                    <m:t>i=1</m:t>
+                  </m:r>
+                </m:sub>
+                <m:sup>
+                  <m:r>
+                    <w:rPr>
+                      <w:rFonts w:ascii="Cambria Math" w:hAnsi="Cambria Math"/>
+                    </w:rPr>
+                    <m:t>n</m:t>
+                  </m:r>
+                </m:sup>
+                <m:e>
+                  <m:r>
+                    <w:rPr>
+                      <w:rFonts w:ascii="Cambria Math" w:hAnsi="Cambria Math"/>
+                    </w:rPr>
+                    <m:t>P</m:t>
+                  </m:r>
+                  <m:d>
+                    <m:dPr>
+                      <m:ctrlPr>
+                        <w:rPr>
+                          <w:rFonts w:ascii="Cambria Math" w:hAnsi="Cambria Math"/>
+                          <w:i/>
+                        </w:rPr>
+                      </m:ctrlPr>
+                    </m:dPr>
+                    <m:e>
+                      <m:acc>
+                        <m:accPr>
+                          <m:chr m:val="⃑"/>
+                          <m:ctrlPr>
+                            <w:rPr>
+                              <w:rFonts w:ascii="Cambria Math" w:hAnsi="Cambria Math"/>
+                              <w:i/>
+                            </w:rPr>
+                          </m:ctrlPr>
+                        </m:accPr>
+                        <m:e>
+                          <m:r>
+                            <w:rPr>
+                              <w:rFonts w:ascii="Cambria Math" w:hAnsi="Cambria Math"/>
+                            </w:rPr>
+                            <m:t>X</m:t>
+                          </m:r>
+                        </m:e>
+                      </m:acc>
+                      <m:r>
+                        <w:rPr>
+                          <w:rFonts w:ascii="Cambria Math" w:hAnsi="Cambria Math"/>
+                        </w:rPr>
+                        <m:t>=</m:t>
+                      </m:r>
+                      <m:acc>
+                        <m:accPr>
+                          <m:chr m:val="⃑"/>
+                          <m:ctrlPr>
+                            <w:rPr>
+                              <w:rFonts w:ascii="Cambria Math" w:hAnsi="Cambria Math"/>
+                              <w:i/>
+                            </w:rPr>
+                          </m:ctrlPr>
+                        </m:accPr>
+                        <m:e>
+                          <m:r>
+                            <w:rPr>
+                              <w:rFonts w:ascii="Cambria Math" w:hAnsi="Cambria Math"/>
+                            </w:rPr>
+                            <m:t>x</m:t>
+                          </m:r>
+                        </m:e>
+                      </m:acc>
+                    </m:e>
+                    <m:e>
+                      <m:r>
+                        <w:rPr>
+                          <w:rFonts w:ascii="Cambria Math" w:hAnsi="Cambria Math"/>
+                        </w:rPr>
+                        <m:t>Spam</m:t>
+                      </m:r>
+                    </m:e>
+                  </m:d>
+                  <m:r>
+                    <w:rPr>
+                      <w:rFonts w:ascii="Cambria Math" w:hAnsi="Cambria Math"/>
+                    </w:rPr>
+                    <m:t>×</m:t>
+                  </m:r>
                   <m:r>
                     <w:rPr>
                       <w:rFonts w:ascii="Cambria Math" w:hAnsi="Cambria Math"/>
@@ -2496,6 +2681,12 @@
                     <w:rPr>
                       <w:rFonts w:ascii="Cambria Math" w:hAnsi="Cambria Math"/>
                     </w:rPr>
+                    <m:t>×</m:t>
+                  </m:r>
+                  <m:r>
+                    <w:rPr>
+                      <w:rFonts w:ascii="Cambria Math" w:hAnsi="Cambria Math"/>
+                    </w:rPr>
                     <m:t>P</m:t>
                   </m:r>
                   <m:d>
@@ -2759,7 +2950,554 @@
       <w:pPr>
         <w:pStyle w:val="ListParagraph"/>
         <w:ind w:left="1080"/>
-      </w:pPr>
+        <w:rPr>
+          <w:rFonts w:eastAsiaTheme="minorEastAsia"/>
+        </w:rPr>
+      </w:pPr>
+      <w:r>
+        <w:rPr>
+          <w:rFonts w:eastAsiaTheme="minorEastAsia"/>
+        </w:rPr>
+        <w:t xml:space="preserve">Let </w:t>
+      </w:r>
+      <w:proofErr w:type="spellStart"/>
+      <w:r>
+        <w:rPr>
+          <w:rFonts w:eastAsiaTheme="minorEastAsia"/>
+        </w:rPr>
+        <w:t>wi</w:t>
+      </w:r>
+      <w:proofErr w:type="spellEnd"/>
+      <w:r>
+        <w:rPr>
+          <w:rFonts w:eastAsiaTheme="minorEastAsia"/>
+        </w:rPr>
+        <w:t xml:space="preserve">=0, if the email contains word with index I otherwise </w:t>
+      </w:r>
+      <w:proofErr w:type="spellStart"/>
+      <w:r>
+        <w:rPr>
+          <w:rFonts w:eastAsiaTheme="minorEastAsia"/>
+        </w:rPr>
+        <w:t>wi</w:t>
+      </w:r>
+      <w:proofErr w:type="spellEnd"/>
+      <w:r>
+        <w:rPr>
+          <w:rFonts w:eastAsiaTheme="minorEastAsia"/>
+        </w:rPr>
+        <w:t xml:space="preserve">=1 </w:t>
+      </w:r>
+      <w:proofErr w:type="gramStart"/>
+      <w:r>
+        <w:rPr>
+          <w:rFonts w:eastAsiaTheme="minorEastAsia"/>
+        </w:rPr>
+        <w:t>then :</w:t>
+      </w:r>
+      <w:proofErr w:type="gramEnd"/>
+    </w:p>
+    <w:p>
+      <w:pPr>
+        <w:pStyle w:val="ListParagraph"/>
+        <w:ind w:left="1080"/>
+        <w:rPr>
+          <w:rFonts w:eastAsiaTheme="minorEastAsia"/>
+        </w:rPr>
+      </w:pPr>
+      <m:oMathPara>
+        <m:oMath>
+          <m:r>
+            <w:rPr>
+              <w:rFonts w:ascii="Cambria Math" w:hAnsi="Cambria Math"/>
+            </w:rPr>
+            <m:t>P</m:t>
+          </m:r>
+          <m:d>
+            <m:dPr>
+              <m:ctrlPr>
+                <w:rPr>
+                  <w:rFonts w:ascii="Cambria Math" w:hAnsi="Cambria Math"/>
+                  <w:i/>
+                </w:rPr>
+              </m:ctrlPr>
+            </m:dPr>
+            <m:e>
+              <m:r>
+                <w:rPr>
+                  <w:rFonts w:ascii="Cambria Math" w:hAnsi="Cambria Math"/>
+                </w:rPr>
+                <m:t>wi=1</m:t>
+              </m:r>
+            </m:e>
+            <m:e>
+              <m:r>
+                <w:rPr>
+                  <w:rFonts w:ascii="Cambria Math" w:hAnsi="Cambria Math"/>
+                </w:rPr>
+                <m:t>spam</m:t>
+              </m:r>
+            </m:e>
+          </m:d>
+          <m:r>
+            <w:rPr>
+              <w:rFonts w:ascii="Cambria Math" w:hAnsi="Cambria Math"/>
+            </w:rPr>
+            <m:t>=</m:t>
+          </m:r>
+          <m:f>
+            <m:fPr>
+              <m:ctrlPr>
+                <w:rPr>
+                  <w:rFonts w:ascii="Cambria Math" w:hAnsi="Cambria Math"/>
+                  <w:i/>
+                </w:rPr>
+              </m:ctrlPr>
+            </m:fPr>
+            <m:num>
+              <m:r>
+                <w:rPr>
+                  <w:rFonts w:ascii="Cambria Math" w:hAnsi="Cambria Math"/>
+                </w:rPr>
+                <m:t>Number of spams containing wi</m:t>
+              </m:r>
+            </m:num>
+            <m:den>
+              <m:r>
+                <w:rPr>
+                  <w:rFonts w:ascii="Cambria Math" w:hAnsi="Cambria Math"/>
+                </w:rPr>
+                <m:t>Number of spams</m:t>
+              </m:r>
+            </m:den>
+          </m:f>
+        </m:oMath>
+      </m:oMathPara>
+    </w:p>
+    <w:p>
+      <w:pPr>
+        <w:pStyle w:val="ListParagraph"/>
+        <w:ind w:left="1080"/>
+        <w:rPr>
+          <w:rFonts w:eastAsiaTheme="minorEastAsia"/>
+        </w:rPr>
+      </w:pPr>
+    </w:p>
+    <w:p>
+      <w:pPr>
+        <w:pStyle w:val="ListParagraph"/>
+        <w:ind w:left="1080"/>
+        <w:rPr>
+          <w:rFonts w:eastAsiaTheme="minorEastAsia"/>
+        </w:rPr>
+      </w:pPr>
+      <m:oMathPara>
+        <m:oMath>
+          <m:r>
+            <w:rPr>
+              <w:rFonts w:ascii="Cambria Math" w:hAnsi="Cambria Math"/>
+            </w:rPr>
+            <m:t>P</m:t>
+          </m:r>
+          <m:d>
+            <m:dPr>
+              <m:ctrlPr>
+                <w:rPr>
+                  <w:rFonts w:ascii="Cambria Math" w:hAnsi="Cambria Math"/>
+                  <w:i/>
+                </w:rPr>
+              </m:ctrlPr>
+            </m:dPr>
+            <m:e>
+              <m:r>
+                <w:rPr>
+                  <w:rFonts w:ascii="Cambria Math" w:hAnsi="Cambria Math"/>
+                </w:rPr>
+                <m:t>wi=</m:t>
+              </m:r>
+              <m:r>
+                <w:rPr>
+                  <w:rFonts w:ascii="Cambria Math" w:hAnsi="Cambria Math"/>
+                </w:rPr>
+                <m:t>0</m:t>
+              </m:r>
+            </m:e>
+            <m:e>
+              <m:r>
+                <w:rPr>
+                  <w:rFonts w:ascii="Cambria Math" w:hAnsi="Cambria Math"/>
+                </w:rPr>
+                <m:t>spam</m:t>
+              </m:r>
+            </m:e>
+          </m:d>
+          <m:r>
+            <w:rPr>
+              <w:rFonts w:ascii="Cambria Math" w:hAnsi="Cambria Math"/>
+            </w:rPr>
+            <m:t>=</m:t>
+          </m:r>
+          <m:r>
+            <w:rPr>
+              <w:rFonts w:ascii="Cambria Math" w:hAnsi="Cambria Math"/>
+            </w:rPr>
+            <m:t>1-P(wi=0|spam)</m:t>
+          </m:r>
+        </m:oMath>
+      </m:oMathPara>
+    </w:p>
+    <w:p>
+      <w:pPr>
+        <w:pStyle w:val="ListParagraph"/>
+        <w:ind w:left="1080"/>
+        <w:rPr>
+          <w:rFonts w:eastAsiaTheme="minorEastAsia"/>
+        </w:rPr>
+      </w:pPr>
+      <m:oMathPara>
+        <m:oMath>
+          <m:r>
+            <w:rPr>
+              <w:rFonts w:ascii="Cambria Math" w:hAnsi="Cambria Math"/>
+            </w:rPr>
+            <m:t>P</m:t>
+          </m:r>
+          <m:d>
+            <m:dPr>
+              <m:ctrlPr>
+                <w:rPr>
+                  <w:rFonts w:ascii="Cambria Math" w:hAnsi="Cambria Math"/>
+                  <w:i/>
+                </w:rPr>
+              </m:ctrlPr>
+            </m:dPr>
+            <m:e>
+              <m:r>
+                <w:rPr>
+                  <w:rFonts w:ascii="Cambria Math" w:hAnsi="Cambria Math"/>
+                </w:rPr>
+                <m:t>wi=1</m:t>
+              </m:r>
+            </m:e>
+            <m:e>
+              <m:sSup>
+                <m:sSupPr>
+                  <m:ctrlPr>
+                    <w:rPr>
+                      <w:rFonts w:ascii="Cambria Math" w:hAnsi="Cambria Math"/>
+                      <w:i/>
+                    </w:rPr>
+                  </m:ctrlPr>
+                </m:sSupPr>
+                <m:e>
+                  <m:r>
+                    <w:rPr>
+                      <w:rFonts w:ascii="Cambria Math" w:hAnsi="Cambria Math"/>
+                    </w:rPr>
+                    <m:t>Spam</m:t>
+                  </m:r>
+                </m:e>
+                <m:sup>
+                  <m:r>
+                    <w:rPr>
+                      <w:rFonts w:ascii="Cambria Math" w:hAnsi="Cambria Math"/>
+                    </w:rPr>
+                    <m:t>'</m:t>
+                  </m:r>
+                </m:sup>
+              </m:sSup>
+            </m:e>
+          </m:d>
+          <m:r>
+            <w:rPr>
+              <w:rFonts w:ascii="Cambria Math" w:hAnsi="Cambria Math"/>
+            </w:rPr>
+            <m:t>=</m:t>
+          </m:r>
+          <m:f>
+            <m:fPr>
+              <m:ctrlPr>
+                <w:rPr>
+                  <w:rFonts w:ascii="Cambria Math" w:hAnsi="Cambria Math"/>
+                  <w:i/>
+                </w:rPr>
+              </m:ctrlPr>
+            </m:fPr>
+            <m:num>
+              <m:r>
+                <w:rPr>
+                  <w:rFonts w:ascii="Cambria Math" w:hAnsi="Cambria Math"/>
+                </w:rPr>
+                <m:t xml:space="preserve">Number of </m:t>
+              </m:r>
+              <m:r>
+                <w:rPr>
+                  <w:rFonts w:ascii="Cambria Math" w:hAnsi="Cambria Math"/>
+                </w:rPr>
+                <m:t xml:space="preserve">not </m:t>
+              </m:r>
+              <m:r>
+                <w:rPr>
+                  <w:rFonts w:ascii="Cambria Math" w:hAnsi="Cambria Math"/>
+                </w:rPr>
+                <m:t>spams containing wi</m:t>
+              </m:r>
+            </m:num>
+            <m:den>
+              <m:r>
+                <w:rPr>
+                  <w:rFonts w:ascii="Cambria Math" w:hAnsi="Cambria Math"/>
+                </w:rPr>
+                <m:t xml:space="preserve">Number of </m:t>
+              </m:r>
+              <m:r>
+                <w:rPr>
+                  <w:rFonts w:ascii="Cambria Math" w:hAnsi="Cambria Math"/>
+                </w:rPr>
+                <m:t>not s</m:t>
+              </m:r>
+              <m:r>
+                <w:rPr>
+                  <w:rFonts w:ascii="Cambria Math" w:hAnsi="Cambria Math"/>
+                </w:rPr>
+                <m:t>pams</m:t>
+              </m:r>
+            </m:den>
+          </m:f>
+        </m:oMath>
+      </m:oMathPara>
+    </w:p>
+    <w:p>
+      <w:pPr>
+        <w:pStyle w:val="ListParagraph"/>
+        <w:ind w:left="1080"/>
+        <w:rPr>
+          <w:rFonts w:eastAsiaTheme="minorEastAsia"/>
+        </w:rPr>
+      </w:pPr>
+      <m:oMathPara>
+        <m:oMath>
+          <m:r>
+            <w:rPr>
+              <w:rFonts w:ascii="Cambria Math" w:hAnsi="Cambria Math"/>
+            </w:rPr>
+            <m:t>P</m:t>
+          </m:r>
+          <m:d>
+            <m:dPr>
+              <m:ctrlPr>
+                <w:rPr>
+                  <w:rFonts w:ascii="Cambria Math" w:hAnsi="Cambria Math"/>
+                  <w:i/>
+                </w:rPr>
+              </m:ctrlPr>
+            </m:dPr>
+            <m:e>
+              <m:r>
+                <w:rPr>
+                  <w:rFonts w:ascii="Cambria Math" w:hAnsi="Cambria Math"/>
+                </w:rPr>
+                <m:t>wi=0</m:t>
+              </m:r>
+            </m:e>
+            <m:e>
+              <m:sSup>
+                <m:sSupPr>
+                  <m:ctrlPr>
+                    <w:rPr>
+                      <w:rFonts w:ascii="Cambria Math" w:hAnsi="Cambria Math"/>
+                      <w:i/>
+                    </w:rPr>
+                  </m:ctrlPr>
+                </m:sSupPr>
+                <m:e>
+                  <m:r>
+                    <w:rPr>
+                      <w:rFonts w:ascii="Cambria Math" w:hAnsi="Cambria Math"/>
+                    </w:rPr>
+                    <m:t>Spam</m:t>
+                  </m:r>
+                </m:e>
+                <m:sup>
+                  <m:r>
+                    <w:rPr>
+                      <w:rFonts w:ascii="Cambria Math" w:hAnsi="Cambria Math"/>
+                    </w:rPr>
+                    <m:t>'</m:t>
+                  </m:r>
+                </m:sup>
+              </m:sSup>
+            </m:e>
+          </m:d>
+          <m:r>
+            <w:rPr>
+              <w:rFonts w:ascii="Cambria Math" w:hAnsi="Cambria Math"/>
+            </w:rPr>
+            <m:t>=1-P(wi=0|</m:t>
+          </m:r>
+          <m:sSup>
+            <m:sSupPr>
+              <m:ctrlPr>
+                <w:rPr>
+                  <w:rFonts w:ascii="Cambria Math" w:hAnsi="Cambria Math"/>
+                  <w:i/>
+                </w:rPr>
+              </m:ctrlPr>
+            </m:sSupPr>
+            <m:e>
+              <m:r>
+                <w:rPr>
+                  <w:rFonts w:ascii="Cambria Math" w:hAnsi="Cambria Math"/>
+                </w:rPr>
+                <m:t>Spam</m:t>
+              </m:r>
+            </m:e>
+            <m:sup>
+              <m:r>
+                <w:rPr>
+                  <w:rFonts w:ascii="Cambria Math" w:hAnsi="Cambria Math"/>
+                </w:rPr>
+                <m:t>'</m:t>
+              </m:r>
+            </m:sup>
+          </m:sSup>
+          <m:r>
+            <w:rPr>
+              <w:rFonts w:ascii="Cambria Math" w:hAnsi="Cambria Math"/>
+            </w:rPr>
+            <m:t>)</m:t>
+          </m:r>
+        </m:oMath>
+      </m:oMathPara>
+    </w:p>
+    <w:p>
+      <w:pPr>
+        <w:pStyle w:val="ListParagraph"/>
+        <w:ind w:left="1080"/>
+        <w:rPr>
+          <w:rFonts w:eastAsiaTheme="minorEastAsia"/>
+        </w:rPr>
+      </w:pPr>
+      <m:oMathPara>
+        <m:oMath>
+          <m:r>
+            <w:rPr>
+              <w:rFonts w:ascii="Cambria Math" w:hAnsi="Cambria Math"/>
+            </w:rPr>
+            <m:t>P</m:t>
+          </m:r>
+          <m:r>
+            <w:rPr>
+              <w:rFonts w:ascii="Cambria Math" w:hAnsi="Cambria Math"/>
+            </w:rPr>
+            <m:t>(Spam)</m:t>
+          </m:r>
+          <m:r>
+            <w:rPr>
+              <w:rFonts w:ascii="Cambria Math" w:hAnsi="Cambria Math"/>
+            </w:rPr>
+            <m:t>=</m:t>
+          </m:r>
+          <m:f>
+            <m:fPr>
+              <m:ctrlPr>
+                <w:rPr>
+                  <w:rFonts w:ascii="Cambria Math" w:hAnsi="Cambria Math"/>
+                  <w:i/>
+                </w:rPr>
+              </m:ctrlPr>
+            </m:fPr>
+            <m:num>
+              <m:r>
+                <w:rPr>
+                  <w:rFonts w:ascii="Cambria Math" w:hAnsi="Cambria Math"/>
+                </w:rPr>
+                <m:t>Number of spam emails</m:t>
+              </m:r>
+            </m:num>
+            <m:den>
+              <m:r>
+                <w:rPr>
+                  <w:rFonts w:ascii="Cambria Math" w:hAnsi="Cambria Math"/>
+                </w:rPr>
+                <m:t>Total number of emails</m:t>
+              </m:r>
+            </m:den>
+          </m:f>
+        </m:oMath>
+      </m:oMathPara>
+    </w:p>
+    <w:p>
+      <w:pPr>
+        <w:pStyle w:val="ListParagraph"/>
+        <w:ind w:left="1080"/>
+      </w:pPr>
+      <m:oMathPara>
+        <m:oMath>
+          <m:r>
+            <w:rPr>
+              <w:rFonts w:ascii="Cambria Math" w:hAnsi="Cambria Math"/>
+            </w:rPr>
+            <m:t>P</m:t>
+          </m:r>
+          <m:d>
+            <m:dPr>
+              <m:ctrlPr>
+                <w:rPr>
+                  <w:rFonts w:ascii="Cambria Math" w:hAnsi="Cambria Math"/>
+                  <w:i/>
+                </w:rPr>
+              </m:ctrlPr>
+            </m:dPr>
+            <m:e>
+              <m:r>
+                <w:rPr>
+                  <w:rFonts w:ascii="Cambria Math" w:hAnsi="Cambria Math"/>
+                </w:rPr>
+                <m:t>Spa</m:t>
+              </m:r>
+              <m:sSup>
+                <m:sSupPr>
+                  <m:ctrlPr>
+                    <w:rPr>
+                      <w:rFonts w:ascii="Cambria Math" w:hAnsi="Cambria Math"/>
+                      <w:i/>
+                    </w:rPr>
+                  </m:ctrlPr>
+                </m:sSupPr>
+                <m:e>
+                  <m:r>
+                    <w:rPr>
+                      <w:rFonts w:ascii="Cambria Math" w:hAnsi="Cambria Math"/>
+                    </w:rPr>
+                    <m:t>m</m:t>
+                  </m:r>
+                </m:e>
+                <m:sup>
+                  <m:r>
+                    <w:rPr>
+                      <w:rFonts w:ascii="Cambria Math" w:hAnsi="Cambria Math"/>
+                    </w:rPr>
+                    <m:t>'</m:t>
+                  </m:r>
+                </m:sup>
+              </m:sSup>
+            </m:e>
+          </m:d>
+          <m:r>
+            <w:rPr>
+              <w:rFonts w:ascii="Cambria Math" w:hAnsi="Cambria Math"/>
+            </w:rPr>
+            <m:t>=</m:t>
+          </m:r>
+          <m:r>
+            <w:rPr>
+              <w:rFonts w:ascii="Cambria Math" w:hAnsi="Cambria Math"/>
+            </w:rPr>
+            <m:t>1-P(Spam)</m:t>
+          </m:r>
+        </m:oMath>
+      </m:oMathPara>
     </w:p>
     <w:p>
       <w:pPr>
@@ -2772,26 +3510,104 @@
       <w:r>
         <w:t>It caters to our plan as it would correctly train and then classify the dataset by finding the correct no of occurrences of the spam words in the email.</w:t>
       </w:r>
-      <w:r>
-        <w:t xml:space="preserve"> Further </w:t>
-      </w:r>
-      <w:r>
-        <w:t xml:space="preserve">to minimize “false positives” we will need to compare probability of email being spam and not spam </w:t>
-      </w:r>
-      <w:r>
-        <w:t xml:space="preserve">and set a threshold value </w:t>
-      </w:r>
-      <w:r>
-        <w:t xml:space="preserve">(say c) </w:t>
-      </w:r>
-      <w:r>
-        <w:t>as :</w:t>
-      </w:r>
     </w:p>
     <w:p>
       <w:pPr>
         <w:pStyle w:val="ListParagraph"/>
         <w:ind w:left="1080"/>
+      </w:pPr>
+      <w:r>
+        <w:t>As</w:t>
+      </w:r>
+      <w:r>
+        <w:t xml:space="preserve"> </w:t>
+      </w:r>
+      <m:oMath>
+        <m:r>
+          <w:rPr>
+            <w:rFonts w:ascii="Cambria Math" w:hAnsi="Cambria Math"/>
+          </w:rPr>
+          <w:br/>
+        </m:r>
+        <m:r>
+          <w:rPr>
+            <w:rFonts w:ascii="Cambria Math" w:hAnsi="Cambria Math"/>
+          </w:rPr>
+          <m:t>P</m:t>
+        </m:r>
+        <m:r>
+          <w:rPr>
+            <w:rFonts w:ascii="Cambria Math" w:hAnsi="Cambria Math"/>
+          </w:rPr>
+          <m:t>(wi|spam)</m:t>
+        </m:r>
+        <m:r>
+          <w:rPr>
+            <w:rFonts w:ascii="Cambria Math" w:hAnsi="Cambria Math"/>
+          </w:rPr>
+          <m:t>=</m:t>
+        </m:r>
+        <m:f>
+          <m:fPr>
+            <m:ctrlPr>
+              <w:rPr>
+                <w:rFonts w:ascii="Cambria Math" w:hAnsi="Cambria Math"/>
+                <w:i/>
+              </w:rPr>
+            </m:ctrlPr>
+          </m:fPr>
+          <m:num>
+            <m:r>
+              <w:rPr>
+                <w:rFonts w:ascii="Cambria Math" w:hAnsi="Cambria Math"/>
+              </w:rPr>
+              <m:t>Number of spams containing wi</m:t>
+            </m:r>
+          </m:num>
+          <m:den>
+            <m:r>
+              <w:rPr>
+                <w:rFonts w:ascii="Cambria Math" w:hAnsi="Cambria Math"/>
+              </w:rPr>
+              <m:t>Number of spams</m:t>
+            </m:r>
+          </m:den>
+        </m:f>
+      </m:oMath>
+      <w:r>
+        <w:t xml:space="preserve"> while we are deriving so the count will not be 0 often as we will just need 1 keyword to appear in email we are using to train instead of multiple keyword combination.</w:t>
+      </w:r>
+    </w:p>
+    <w:p>
+      <w:pPr>
+        <w:pStyle w:val="ListParagraph"/>
+        <w:ind w:left="1080"/>
+      </w:pPr>
+      <w:r>
+        <w:t xml:space="preserve"> Further </w:t>
+      </w:r>
+      <w:r>
+        <w:t xml:space="preserve">to minimize “false positives” we will need to compare probability of email being spam and not spam </w:t>
+      </w:r>
+      <w:r>
+        <w:t xml:space="preserve">and set a threshold value </w:t>
+      </w:r>
+      <w:r>
+        <w:t xml:space="preserve">(say c) </w:t>
+      </w:r>
+      <w:proofErr w:type="gramStart"/>
+      <w:r>
+        <w:t>as :</w:t>
+      </w:r>
+      <w:proofErr w:type="gramEnd"/>
+    </w:p>
+    <w:p>
+      <w:pPr>
+        <w:pStyle w:val="ListParagraph"/>
+        <w:ind w:left="1080"/>
+        <w:rPr>
+          <w:rFonts w:eastAsiaTheme="minorEastAsia"/>
+        </w:rPr>
       </w:pPr>
       <m:oMathPara>
         <m:oMath>
@@ -2809,13 +3625,7 @@
                 <w:rPr>
                   <w:rFonts w:ascii="Cambria Math" w:hAnsi="Cambria Math"/>
                 </w:rPr>
-                <m:t>P(</m:t>
-              </m:r>
-              <m:r>
-                <w:rPr>
-                  <w:rFonts w:ascii="Cambria Math" w:hAnsi="Cambria Math"/>
-                </w:rPr>
-                <m:t>spam|</m:t>
+                <m:t>P(spam|</m:t>
               </m:r>
               <m:acc>
                 <m:accPr>
@@ -2889,13 +3699,7 @@
                     <w:rPr>
                       <w:rFonts w:ascii="Cambria Math" w:hAnsi="Cambria Math"/>
                     </w:rPr>
-                    <m:t>no</m:t>
-                  </m:r>
-                  <m:r>
-                    <w:rPr>
-                      <w:rFonts w:ascii="Cambria Math" w:hAnsi="Cambria Math"/>
-                    </w:rPr>
-                    <m:t>t spam|</m:t>
+                    <m:t>not spam|</m:t>
                   </m:r>
                   <m:acc>
                     <m:accPr>
@@ -2949,13 +3753,7 @@
             <w:rPr>
               <w:rFonts w:ascii="Cambria Math" w:hAnsi="Cambria Math"/>
             </w:rPr>
-            <m:t>&gt;</m:t>
-          </m:r>
-          <m:r>
-            <w:rPr>
-              <w:rFonts w:ascii="Cambria Math" w:hAnsi="Cambria Math"/>
-            </w:rPr>
-            <m:t xml:space="preserve">c </m:t>
+            <m:t xml:space="preserve">&gt;c </m:t>
           </m:r>
         </m:oMath>
       </m:oMathPara>
@@ -2963,20 +3761,34 @@
     <w:p>
       <w:pPr>
         <w:pStyle w:val="ListParagraph"/>
+        <w:ind w:left="1080"/>
+      </w:pPr>
+      <w:bookmarkStart w:id="0" w:name="_GoBack"/>
+      <w:bookmarkEnd w:id="0"/>
+    </w:p>
+    <w:p>
+      <w:pPr>
+        <w:pStyle w:val="ListParagraph"/>
         <w:numPr>
           <w:ilvl w:val="0"/>
           <w:numId w:val="1"/>
         </w:numPr>
       </w:pPr>
       <w:r>
+        <w:lastRenderedPageBreak/>
         <w:t>SVM with Q</w:t>
       </w:r>
       <w:r>
         <w:t>ua</w:t>
       </w:r>
       <w:r>
-        <w:t>dratic kernel :</w:t>
-      </w:r>
+        <w:t xml:space="preserve">dratic </w:t>
+      </w:r>
+      <w:proofErr w:type="gramStart"/>
+      <w:r>
+        <w:t>kernel :</w:t>
+      </w:r>
+      <w:proofErr w:type="gramEnd"/>
       <w:r>
         <w:t xml:space="preserve"> As the Kernel is Quadratic lines will not be straight</w:t>
       </w:r>
@@ -3002,7 +3814,6 @@
         <w:rPr>
           <w:noProof/>
         </w:rPr>
-        <w:lastRenderedPageBreak/>
         <w:drawing>
           <wp:inline distT="0" distB="0" distL="0" distR="0" wp14:anchorId="082204E5" wp14:editId="7125CDAC">
             <wp:extent cx="4686300" cy="3790950"/>
@@ -3058,8 +3869,13 @@
         <w:t xml:space="preserve"> is low that means that decision boundary will </w:t>
       </w:r>
       <w:r>
-        <w:t>misclassify few points as shown below :</w:t>
-      </w:r>
+        <w:t xml:space="preserve">misclassify few points as shown </w:t>
+      </w:r>
+      <w:proofErr w:type="gramStart"/>
+      <w:r>
+        <w:t>below :</w:t>
+      </w:r>
+      <w:proofErr w:type="gramEnd"/>
     </w:p>
     <w:p>
       <w:pPr>
@@ -3135,7 +3951,15 @@
         </w:numPr>
       </w:pPr>
       <w:r>
-        <w:t xml:space="preserve">For very larges of C the datapoint made below will certainly not change the decision boundary made. This is because it is within the original </w:t>
+        <w:t xml:space="preserve">For very larges of </w:t>
+      </w:r>
+      <w:proofErr w:type="gramStart"/>
+      <w:r>
+        <w:t>C</w:t>
+      </w:r>
+      <w:proofErr w:type="gramEnd"/>
+      <w:r>
+        <w:t xml:space="preserve"> the datapoint made below will certainly not change the decision boundary made. This is because it is within the original </w:t>
       </w:r>
       <w:r>
         <w:t>correctly classified region.</w:t>
@@ -3205,7 +4029,15 @@
         <w:t>Now as question demands to change the decision boundary then, a point should be drawn as shown below as it would certainly force the decision boundary to change for C approaching infinity.</w:t>
       </w:r>
       <w:r>
-        <w:t xml:space="preserve"> Reason : As this point is added in the region which was original classified as something else so adding an opposite point that is green in that region will force the boundary to shift in order to correctly classify this new data point.</w:t>
+        <w:t xml:space="preserve"> </w:t>
+      </w:r>
+      <w:proofErr w:type="gramStart"/>
+      <w:r>
+        <w:t>Reason :</w:t>
+      </w:r>
+      <w:proofErr w:type="gramEnd"/>
+      <w:r>
+        <w:t xml:space="preserve"> As this point is added in the region which was original classified as something else so adding an opposite point that is green in that region will force the boundary to shift in order to correctly classify this new data point.</w:t>
       </w:r>
     </w:p>
     <w:p>

</xml_diff>